<commit_message>
test_drive app description updated
</commit_message>
<xml_diff>
--- a/media/test_drive.docx
+++ b/media/test_drive.docx
@@ -4,14 +4,70 @@
   <w:body>
     <w:p>
       <w:pPr>
-        <w:pStyle w:val="Heading1"/>
-        <w:rPr>
-          <w:lang w:eastAsia="ru-RU"/>
-        </w:rPr>
+        <w:pStyle w:val="Title"/>
+        <w:spacing w:line="360" w:lineRule="auto"/>
       </w:pPr>
       <w:bookmarkStart w:id="0" w:name="_Toc464212824"/>
       <w:bookmarkStart w:id="1" w:name="_Toc120865217"/>
       <w:r>
+        <w:t>Документация приложения Аббревиатор</w:t>
+      </w:r>
+    </w:p>
+    <w:p>
+      <w:pPr>
+        <w:rPr>
+          <w:lang w:eastAsia="ru-RU"/>
+        </w:rPr>
+      </w:pPr>
+      <w:r>
+        <w:t>В данном документе а</w:t>
+      </w:r>
+      <w:r>
+        <w:t>ббревиатуры, которые могут попасть в итоговую таблицу списка сокращений</w:t>
+      </w:r>
+      <w:r>
+        <w:t xml:space="preserve"> (</w:t>
+      </w:r>
+      <w:r>
+        <w:t>если пользователь не отказался от них</w:t>
+      </w:r>
+      <w:r>
+        <w:t>)</w:t>
+      </w:r>
+      <w:r>
+        <w:t xml:space="preserve"> выделены в тексте </w:t>
+      </w:r>
+      <w:r>
+        <w:rPr>
+          <w:highlight w:val="green"/>
+        </w:rPr>
+        <w:t>зеленым</w:t>
+      </w:r>
+      <w:r>
+        <w:t xml:space="preserve">, а те, что не должны – </w:t>
+      </w:r>
+      <w:r>
+        <w:rPr>
+          <w:highlight w:val="yellow"/>
+        </w:rPr>
+        <w:t>желтым</w:t>
+      </w:r>
+      <w:r>
+        <w:t>.</w:t>
+      </w:r>
+    </w:p>
+    <w:p>
+      <w:pPr>
+        <w:pStyle w:val="Heading1"/>
+        <w:numPr>
+          <w:ilvl w:val="0"/>
+          <w:numId w:val="0"/>
+        </w:numPr>
+        <w:rPr>
+          <w:lang w:eastAsia="ru-RU"/>
+        </w:rPr>
+      </w:pPr>
+      <w:r>
         <w:rPr>
           <w:lang w:eastAsia="ru-RU"/>
         </w:rPr>
@@ -23,6 +79,9 @@
     <w:p>
       <w:r>
         <w:t>Это имитация исходного списка сокращений, составленного вручную при написании документа.</w:t>
+      </w:r>
+      <w:r>
+        <w:t xml:space="preserve"> </w:t>
       </w:r>
     </w:p>
     <w:tbl>
@@ -103,7 +162,7 @@
               <w:rPr>
                 <w:highlight w:val="green"/>
               </w:rPr>
-              <w:t>ABC</w:t>
+              <w:t>TNF-α</w:t>
             </w:r>
           </w:p>
         </w:tc>
@@ -114,34 +173,25 @@
           </w:tcPr>
           <w:p>
             <w:r>
-              <w:t>Ш</w:t>
+              <w:t>Фактор некроза опухоли</w:t>
             </w:r>
             <w:r>
-              <w:t>кал</w:t>
+              <w:t xml:space="preserve"> альфа</w:t>
             </w:r>
             <w:r>
-              <w:t>а</w:t>
+              <w:t xml:space="preserve"> </w:t>
             </w:r>
             <w:r>
-              <w:t xml:space="preserve"> оценки </w:t>
+              <w:t>(</w:t>
             </w:r>
             <w:r>
-              <w:t>А</w:t>
+              <w:t>исходная расшифровка</w:t>
             </w:r>
             <w:r>
-              <w:t xml:space="preserve">ктивации </w:t>
+              <w:t>, отличающаяся от расшифровки в словаре</w:t>
             </w:r>
             <w:r>
-              <w:t>В</w:t>
-            </w:r>
-            <w:r>
-              <w:t xml:space="preserve">незапной </w:t>
-            </w:r>
-            <w:r>
-              <w:t>С</w:t>
-            </w:r>
-            <w:r>
-              <w:t>уперсилы</w:t>
+              <w:t>)</w:t>
             </w:r>
           </w:p>
         </w:tc>
@@ -179,13 +229,16 @@
               <w:t>Food and drug administration</w:t>
             </w:r>
             <w:r>
-              <w:t xml:space="preserve"> / </w:t>
+              <w:t xml:space="preserve"> </w:t>
             </w:r>
             <w:r>
-              <w:t>управление за качеством пищевых продуктов сша</w:t>
+              <w:t>(</w:t>
             </w:r>
             <w:r>
-              <w:t xml:space="preserve"> – неполная расшифровка, нестандартный стиль</w:t>
+              <w:t>исходная расшифровка, отличающаяся от расшифровки в словаре</w:t>
+            </w:r>
+            <w:r>
+              <w:t>)</w:t>
             </w:r>
           </w:p>
         </w:tc>
@@ -205,6 +258,7 @@
                 <w:highlight w:val="green"/>
               </w:rPr>
             </w:pPr>
+            <w:proofErr w:type="spellStart"/>
             <w:r>
               <w:rPr>
                 <w:highlight w:val="green"/>
@@ -212,6 +266,7 @@
               </w:rPr>
               <w:t>Cintro</w:t>
             </w:r>
+            <w:proofErr w:type="spellEnd"/>
           </w:p>
         </w:tc>
         <w:tc>
@@ -360,89 +415,66 @@
     <w:p>
       <w:pPr>
         <w:spacing w:after="0"/>
-        <w:rPr>
-          <w:lang w:val="en-US"/>
-        </w:rPr>
-      </w:pPr>
-      <w:r>
-        <w:rPr>
-          <w:highlight w:val="yellow"/>
-        </w:rPr>
-        <w:t>МИО</w:t>
+      </w:pPr>
+      <w:r>
+        <w:t>Скрипт автоматически находит аббревиатуры в тексте</w:t>
+      </w:r>
+      <w:r>
+        <w:t>, подтягивает расшифровку из словаря или использует введенную пользователем и</w:t>
+      </w:r>
+      <w:r>
+        <w:t xml:space="preserve"> формирует список сокращений. </w:t>
+      </w:r>
+      <w:r>
+        <w:t>Р</w:t>
+      </w:r>
+      <w:r>
+        <w:t xml:space="preserve">езультат во многом зависит от взаимодействия с пользователем. Новые расшифровки </w:t>
+      </w:r>
+      <w:r>
+        <w:t>сох</w:t>
+      </w:r>
+      <w:r>
+        <w:t>р</w:t>
+      </w:r>
+      <w:r>
+        <w:t>а</w:t>
+      </w:r>
+      <w:r>
+        <w:t>н</w:t>
+      </w:r>
+      <w:r>
+        <w:t>яются</w:t>
+      </w:r>
+      <w:r>
+        <w:t xml:space="preserve"> вместе с аббревиатурой и контекстом</w:t>
+      </w:r>
+      <w:r>
+        <w:t xml:space="preserve"> для последующей модерации.</w:t>
       </w:r>
       <w:r>
         <w:t xml:space="preserve"> </w:t>
       </w:r>
-      <w:r>
-        <w:rPr>
-          <w:highlight w:val="green"/>
-        </w:rPr>
-        <w:t>ABC</w:t>
-      </w:r>
-      <w:r>
-        <w:t xml:space="preserve"> </w:t>
-      </w:r>
-      <w:r>
-        <w:t xml:space="preserve">Скрипт </w:t>
-      </w:r>
-      <w:r>
-        <w:rPr>
-          <w:highlight w:val="yellow"/>
-        </w:rPr>
-        <w:t>МИО</w:t>
-      </w:r>
-      <w:r>
-        <w:t xml:space="preserve"> </w:t>
-      </w:r>
-      <w:r>
-        <w:t>автоматически находит аббревиатуры в тексте и формирует список сокращений, но имеет ограничения</w:t>
-      </w:r>
-      <w:r>
-        <w:t xml:space="preserve"> </w:t>
-      </w:r>
-      <w:r>
-        <w:t xml:space="preserve">(см. ниже), а также с тем, что результат во многом зависит от взаимодействия с пользователем. Аббревиатуры, которые </w:t>
-      </w:r>
-      <w:r>
-        <w:t>могут</w:t>
-      </w:r>
-      <w:r>
-        <w:t xml:space="preserve"> попасть в итоговую таблицу списка сокращений</w:t>
-      </w:r>
-      <w:r>
-        <w:t xml:space="preserve"> (</w:t>
-      </w:r>
-      <w:r>
-        <w:t>если пользователь не отказался от них</w:t>
-      </w:r>
-      <w:r>
-        <w:t>)</w:t>
-      </w:r>
-      <w:r>
-        <w:t xml:space="preserve"> выделены в тексте </w:t>
-      </w:r>
-      <w:r>
-        <w:rPr>
-          <w:highlight w:val="green"/>
-        </w:rPr>
-        <w:t>зеленым</w:t>
-      </w:r>
-      <w:r>
-        <w:t xml:space="preserve">, а те, что не должны – </w:t>
-      </w:r>
-      <w:r>
-        <w:rPr>
-          <w:highlight w:val="yellow"/>
-        </w:rPr>
-        <w:t>желтым</w:t>
-      </w:r>
-      <w:r>
-        <w:t>. При каждом запуске алгоритм дополняет словарь введенными вручную новыми расшифровками. Основные этапы работы алгоритма:</w:t>
-      </w:r>
-      <w:r>
-        <w:rPr>
-          <w:lang w:val="en-US"/>
-        </w:rPr>
+    </w:p>
+    <w:p>
+      <w:pPr>
+        <w:spacing w:after="0"/>
+      </w:pPr>
+    </w:p>
+    <w:p>
+      <w:pPr>
+        <w:spacing w:after="0"/>
+      </w:pPr>
+      <w:r>
+        <w:rPr>
+          <w:rStyle w:val="Strong"/>
+        </w:rPr>
+        <w:t>Основные этапы работы алгоритма</w:t>
+      </w:r>
+      <w:r>
+        <w:t>:</w:t>
+      </w:r>
+      <w:r>
         <w:t xml:space="preserve"> </w:t>
       </w:r>
     </w:p>
@@ -458,22 +490,10 @@
         </w:rPr>
       </w:pPr>
       <w:r>
-        <w:t xml:space="preserve">Сканирование текста для </w:t>
-      </w:r>
-      <w:r>
-        <w:t xml:space="preserve">поиска </w:t>
-      </w:r>
-      <w:r>
         <w:rPr>
           <w:rFonts w:eastAsia="Times New Roman"/>
         </w:rPr>
-        <w:t>заглавных букв</w:t>
-      </w:r>
-      <w:r>
-        <w:rPr>
-          <w:rFonts w:eastAsia="Times New Roman"/>
-        </w:rPr>
-        <w:t xml:space="preserve"> в слове</w:t>
+        <w:t>Поиск релевантного текста:</w:t>
       </w:r>
     </w:p>
     <w:p>
@@ -488,52 +508,25 @@
         </w:rPr>
       </w:pPr>
       <w:r>
-        <w:rPr>
-          <w:rFonts w:eastAsia="Times New Roman"/>
-        </w:rPr>
-        <w:t>Поддерживаются как латиница (</w:t>
-      </w:r>
-      <w:r>
-        <w:rPr>
-          <w:rFonts w:eastAsia="Times New Roman"/>
-          <w:highlight w:val="green"/>
-          <w:lang w:val="en-US"/>
-        </w:rPr>
-        <w:t>A</w:t>
-      </w:r>
-      <w:r>
-        <w:rPr>
-          <w:rFonts w:eastAsia="Times New Roman"/>
-          <w:highlight w:val="green"/>
-        </w:rPr>
-        <w:t>-</w:t>
-      </w:r>
-      <w:r>
-        <w:rPr>
-          <w:rFonts w:eastAsia="Times New Roman"/>
-          <w:highlight w:val="green"/>
-          <w:lang w:val="en-US"/>
-        </w:rPr>
-        <w:t>Z</w:t>
-      </w:r>
-      <w:r>
-        <w:rPr>
-          <w:rFonts w:eastAsia="Times New Roman"/>
-        </w:rPr>
-        <w:t>), так и кириллица (</w:t>
-      </w:r>
-      <w:r>
-        <w:rPr>
-          <w:rFonts w:eastAsia="Times New Roman"/>
-          <w:highlight w:val="green"/>
-        </w:rPr>
-        <w:t>А-Я</w:t>
-      </w:r>
-      <w:r>
-        <w:rPr>
-          <w:rFonts w:eastAsia="Times New Roman"/>
-        </w:rPr>
-        <w:t>).</w:t>
+        <w:t>Разделы, указанные в списке пропускаемых, исключаются</w:t>
+      </w:r>
+      <w:r>
+        <w:t xml:space="preserve"> (н</w:t>
+      </w:r>
+      <w:r>
+        <w:t xml:space="preserve">апример, </w:t>
+      </w:r>
+      <w:r>
+        <w:t>«</w:t>
+      </w:r>
+      <w:r>
+        <w:t>Список литературы</w:t>
+      </w:r>
+      <w:r>
+        <w:t>»</w:t>
+      </w:r>
+      <w:r>
+        <w:t>)</w:t>
       </w:r>
     </w:p>
     <w:p>
@@ -548,39 +541,28 @@
         </w:rPr>
       </w:pPr>
       <w:r>
-        <w:rPr>
-          <w:rFonts w:eastAsia="Times New Roman"/>
-        </w:rPr>
-        <w:t xml:space="preserve">Минимум две заглавные буквы (например, </w:t>
-      </w:r>
-      <w:r>
-        <w:rPr>
-          <w:rFonts w:eastAsia="Times New Roman"/>
-          <w:highlight w:val="green"/>
-          <w:lang w:val="en-US"/>
-        </w:rPr>
-        <w:t>ApoE</w:t>
-      </w:r>
-      <w:r>
-        <w:rPr>
-          <w:rFonts w:eastAsia="Times New Roman"/>
-          <w:highlight w:val="green"/>
-        </w:rPr>
-        <w:t xml:space="preserve">, </w:t>
-      </w:r>
-      <w:r>
-        <w:rPr>
-          <w:rFonts w:eastAsia="Times New Roman"/>
-          <w:highlight w:val="green"/>
-          <w:lang w:val="en-US"/>
-        </w:rPr>
-        <w:t>FDA</w:t>
-      </w:r>
-      <w:r>
-        <w:rPr>
-          <w:rFonts w:eastAsia="Times New Roman"/>
-        </w:rPr>
-        <w:t>).</w:t>
+        <w:t>Алгоритм определяет начало и конец разделов по названию заголовка</w:t>
+      </w:r>
+      <w:r>
+        <w:t xml:space="preserve"> и</w:t>
+      </w:r>
+      <w:r>
+        <w:t xml:space="preserve"> его стилю (</w:t>
+      </w:r>
+      <w:r>
+        <w:rPr>
+          <w:rStyle w:val="HTMLCode"/>
+          <w:rFonts w:ascii="Times New Roman" w:eastAsiaTheme="majorEastAsia" w:hAnsi="Times New Roman" w:cs="Times New Roman"/>
+          <w:sz w:val="24"/>
+          <w:szCs w:val="24"/>
+        </w:rPr>
+        <w:t>Heading</w:t>
+      </w:r>
+      <w:r>
+        <w:t>) или жирному шрифту</w:t>
+      </w:r>
+      <w:r>
+        <w:t>.</w:t>
       </w:r>
     </w:p>
     <w:p>
@@ -595,70 +577,7 @@
         </w:rPr>
       </w:pPr>
       <w:r>
-        <w:rPr>
-          <w:rFonts w:eastAsia="Times New Roman"/>
-        </w:rPr>
-        <w:t>Допустимы сочетания с цифрами или дефисами</w:t>
-      </w:r>
-      <w:r>
-        <w:rPr>
-          <w:rFonts w:eastAsia="Times New Roman"/>
-        </w:rPr>
-        <w:t xml:space="preserve"> (</w:t>
-      </w:r>
-      <w:r>
-        <w:rPr>
-          <w:rFonts w:eastAsia="Times New Roman"/>
-        </w:rPr>
-        <w:t xml:space="preserve">например, </w:t>
-      </w:r>
-      <w:r>
-        <w:rPr>
-          <w:rFonts w:eastAsia="Times New Roman"/>
-          <w:highlight w:val="green"/>
-          <w:lang w:val="en-US"/>
-        </w:rPr>
-        <w:t>ICAM</w:t>
-      </w:r>
-      <w:r>
-        <w:rPr>
-          <w:rFonts w:eastAsia="Times New Roman"/>
-          <w:highlight w:val="green"/>
-        </w:rPr>
-        <w:t>-1,</w:t>
-      </w:r>
-      <w:r>
-        <w:rPr>
-          <w:rFonts w:eastAsia="Times New Roman"/>
-        </w:rPr>
-        <w:t xml:space="preserve"> </w:t>
-      </w:r>
-      <w:r>
-        <w:rPr>
-          <w:rFonts w:eastAsia="Times New Roman"/>
-          <w:highlight w:val="green"/>
-          <w:lang w:val="en-US"/>
-        </w:rPr>
-        <w:t>GlyT</w:t>
-      </w:r>
-      <w:r>
-        <w:rPr>
-          <w:rFonts w:eastAsia="Times New Roman"/>
-          <w:highlight w:val="green"/>
-        </w:rPr>
-        <w:t>1</w:t>
-      </w:r>
-      <w:r>
-        <w:rPr>
-          <w:rFonts w:eastAsia="Times New Roman"/>
-        </w:rPr>
-        <w:t>)</w:t>
-      </w:r>
-      <w:r>
-        <w:rPr>
-          <w:rFonts w:eastAsia="Times New Roman"/>
-        </w:rPr>
-        <w:t>.</w:t>
+        <w:t>Поиск аббревиатур в таблицах и на рисунках не имплементирован.</w:t>
       </w:r>
     </w:p>
     <w:p>
@@ -673,11 +592,10 @@
         </w:rPr>
       </w:pPr>
       <w:r>
-        <w:rPr>
-          <w:rFonts w:eastAsia="Times New Roman"/>
-          <w:lang w:val="en-US"/>
-        </w:rPr>
-        <w:t>Фильтрация</w:t>
+        <w:t>Сканирование текста для поиска аббревиатур</w:t>
+      </w:r>
+      <w:r>
+        <w:t>:</w:t>
       </w:r>
     </w:p>
     <w:p>
@@ -692,166 +610,25 @@
         </w:rPr>
       </w:pPr>
       <w:r>
-        <w:rPr>
-          <w:rFonts w:eastAsia="Times New Roman"/>
-        </w:rPr>
-        <w:t>Игнорируются римские цифры</w:t>
-      </w:r>
-      <w:r>
-        <w:rPr>
-          <w:rFonts w:eastAsia="Times New Roman"/>
-        </w:rPr>
-        <w:t xml:space="preserve"> </w:t>
-      </w:r>
-      <w:r>
-        <w:rPr>
-          <w:rFonts w:eastAsia="Times New Roman"/>
-        </w:rPr>
-        <w:t xml:space="preserve">и римские цифры с буквами </w:t>
-      </w:r>
-      <w:r>
-        <w:rPr>
-          <w:rFonts w:eastAsia="Times New Roman"/>
-        </w:rPr>
-        <w:t>(</w:t>
-      </w:r>
-      <w:r>
-        <w:rPr>
-          <w:highlight w:val="yellow"/>
-        </w:rPr>
-        <w:t>X</w:t>
-      </w:r>
-      <w:r>
-        <w:rPr>
-          <w:highlight w:val="yellow"/>
-          <w:lang w:val="en-US"/>
-        </w:rPr>
-        <w:t>I</w:t>
-      </w:r>
-      <w:r>
-        <w:rPr>
-          <w:highlight w:val="yellow"/>
-        </w:rPr>
-        <w:t>X</w:t>
-      </w:r>
-      <w:r>
-        <w:t xml:space="preserve">, </w:t>
-      </w:r>
-      <w:r>
-        <w:rPr>
-          <w:highlight w:val="yellow"/>
-          <w:lang w:val="en-US"/>
-        </w:rPr>
-        <w:t>V</w:t>
-      </w:r>
-      <w:r>
-        <w:rPr>
-          <w:highlight w:val="yellow"/>
-        </w:rPr>
-        <w:t>Iа</w:t>
-      </w:r>
-      <w:r>
-        <w:t xml:space="preserve">, где </w:t>
-      </w:r>
-      <w:r>
-        <w:rPr>
-          <w:b/>
-          <w:bCs/>
-        </w:rPr>
-        <w:t>а</w:t>
-      </w:r>
-      <w:r>
-        <w:t xml:space="preserve"> написано кириллицей</w:t>
-      </w:r>
-      <w:r>
-        <w:t xml:space="preserve">, </w:t>
-      </w:r>
-      <w:r>
-        <w:rPr>
-          <w:highlight w:val="yellow"/>
-        </w:rPr>
-        <w:t>II</w:t>
-      </w:r>
-      <w:r>
-        <w:rPr>
-          <w:highlight w:val="yellow"/>
-          <w:lang w:val="en-US"/>
-        </w:rPr>
-        <w:t>B</w:t>
-      </w:r>
-      <w:r>
-        <w:t xml:space="preserve"> и </w:t>
-      </w:r>
-      <w:r>
-        <w:rPr>
-          <w:highlight w:val="yellow"/>
-        </w:rPr>
-        <w:t>III</w:t>
-      </w:r>
-      <w:r>
-        <w:rPr>
-          <w:highlight w:val="yellow"/>
-          <w:lang w:val="en-US"/>
-        </w:rPr>
-        <w:t>a</w:t>
-      </w:r>
-      <w:r>
-        <w:t xml:space="preserve">, где </w:t>
-      </w:r>
-      <w:r>
-        <w:rPr>
-          <w:b/>
-          <w:bCs/>
-        </w:rPr>
-        <w:t>а</w:t>
-      </w:r>
-      <w:r>
-        <w:t xml:space="preserve"> – латинская буква, </w:t>
-      </w:r>
-      <w:r>
-        <w:rPr>
-          <w:highlight w:val="yellow"/>
-          <w:lang w:val="en-US"/>
-        </w:rPr>
-        <w:t>IV</w:t>
-      </w:r>
-      <w:r>
-        <w:rPr>
-          <w:highlight w:val="yellow"/>
-        </w:rPr>
-        <w:t xml:space="preserve">, </w:t>
-      </w:r>
-      <w:r>
-        <w:rPr>
-          <w:highlight w:val="yellow"/>
-          <w:lang w:val="en-US"/>
-        </w:rPr>
-        <w:t>IVb</w:t>
-      </w:r>
-      <w:r>
-        <w:rPr>
-          <w:highlight w:val="yellow"/>
-        </w:rPr>
-        <w:t xml:space="preserve">, </w:t>
-      </w:r>
-      <w:r>
-        <w:rPr>
-          <w:highlight w:val="yellow"/>
-          <w:lang w:val="en-US"/>
-        </w:rPr>
-        <w:t>VII</w:t>
-      </w:r>
-      <w:r>
-        <w:rPr>
-          <w:rFonts w:eastAsia="Times New Roman"/>
-        </w:rPr>
-        <w:t>)</w:t>
-      </w:r>
-      <w:r>
-        <w:rPr>
-          <w:rFonts w:eastAsia="Times New Roman"/>
-        </w:rPr>
-        <w:t>.</w:t>
+        <w:t xml:space="preserve">Аббревиатуры должны содержать минимум две заглавные буквы (латиница: </w:t>
+      </w:r>
+      <w:r>
+        <w:rPr>
+          <w:highlight w:val="green"/>
+        </w:rPr>
+        <w:t>A-Z</w:t>
+      </w:r>
+      <w:r>
+        <w:t xml:space="preserve">, кириллица: </w:t>
+      </w:r>
+      <w:r>
+        <w:rPr>
+          <w:highlight w:val="green"/>
+        </w:rPr>
+        <w:t>А-Я</w:t>
+      </w:r>
+      <w:r>
+        <w:t>).</w:t>
       </w:r>
     </w:p>
     <w:p>
@@ -866,50 +643,57 @@
         </w:rPr>
       </w:pPr>
       <w:r>
+        <w:lastRenderedPageBreak/>
+        <w:t xml:space="preserve">Поддерживаются комбинации с цифрами, дефисами, скобками и символами (например, </w:t>
+      </w:r>
+      <w:r>
+        <w:rPr>
+          <w:highlight w:val="green"/>
+        </w:rPr>
+        <w:t>ICAM-1</w:t>
+      </w:r>
+      <w:r>
+        <w:t xml:space="preserve">, </w:t>
+      </w:r>
+      <w:r>
+        <w:rPr>
+          <w:highlight w:val="green"/>
+        </w:rPr>
+        <w:t>GlyT1</w:t>
+      </w:r>
+      <w:r>
+        <w:t xml:space="preserve">, </w:t>
+      </w:r>
+      <w:r>
+        <w:rPr>
+          <w:highlight w:val="green"/>
+        </w:rPr>
+        <w:t>TNF-α</w:t>
+      </w:r>
+      <w:r>
+        <w:t>).</w:t>
+      </w:r>
+    </w:p>
+    <w:p>
+      <w:pPr>
+        <w:numPr>
+          <w:ilvl w:val="0"/>
+          <w:numId w:val="2"/>
+        </w:numPr>
+        <w:spacing w:before="100" w:beforeAutospacing="1" w:after="100" w:afterAutospacing="1"/>
         <w:rPr>
           <w:rFonts w:eastAsia="Times New Roman"/>
         </w:rPr>
-        <w:t>Исключаются термины из стоп-листа</w:t>
-      </w:r>
+      </w:pPr>
+      <w:proofErr w:type="spellStart"/>
       <w:r>
         <w:rPr>
           <w:rFonts w:eastAsia="Times New Roman"/>
-        </w:rPr>
-        <w:t xml:space="preserve"> (например, </w:t>
-      </w:r>
-      <w:r>
-        <w:rPr>
-          <w:highlight w:val="yellow"/>
-        </w:rPr>
-        <w:t>ПРОТОКОЛ</w:t>
-      </w:r>
-      <w:r>
-        <w:t xml:space="preserve"> </w:t>
-      </w:r>
-      <w:r>
-        <w:rPr>
-          <w:highlight w:val="yellow"/>
-        </w:rPr>
-        <w:t>КЛИНИЧЕСКОГО</w:t>
-      </w:r>
-      <w:r>
-        <w:t xml:space="preserve"> </w:t>
-      </w:r>
-      <w:r>
-        <w:rPr>
-          <w:highlight w:val="yellow"/>
-        </w:rPr>
-        <w:t>ИССЛЕДОВАНИЯ</w:t>
-      </w:r>
-      <w:r>
-        <w:t xml:space="preserve"> – написано заглавными буквами, но не является аббревиатурой</w:t>
-      </w:r>
-      <w:r>
-        <w:rPr>
-          <w:rFonts w:eastAsia="Times New Roman"/>
-        </w:rPr>
-        <w:t>).</w:t>
-      </w:r>
+          <w:lang w:val="en-US"/>
+        </w:rPr>
+        <w:t>Фильтрация</w:t>
+      </w:r>
+      <w:proofErr w:type="spellEnd"/>
     </w:p>
     <w:p>
       <w:pPr>
@@ -923,22 +707,220 @@
         </w:rPr>
       </w:pPr>
       <w:r>
+        <w:t>Исключаются римские цифры</w:t>
+      </w:r>
+      <w:r>
         <w:rPr>
           <w:rFonts w:eastAsia="Times New Roman"/>
         </w:rPr>
-        <w:t>Исключаются термины</w:t>
+        <w:t xml:space="preserve"> </w:t>
       </w:r>
       <w:r>
         <w:rPr>
           <w:rFonts w:eastAsia="Times New Roman"/>
         </w:rPr>
+        <w:t xml:space="preserve">и </w:t>
+      </w:r>
+      <w:r>
+        <w:t>их</w:t>
+      </w:r>
+      <w:r>
         <w:t xml:space="preserve"> </w:t>
       </w:r>
       <w:r>
+        <w:t>комбинации</w:t>
+      </w:r>
+      <w:r>
+        <w:t xml:space="preserve"> с</w:t>
+      </w:r>
+      <w:r>
+        <w:t xml:space="preserve"> букв</w:t>
+      </w:r>
+      <w:r>
+        <w:t>ами</w:t>
+      </w:r>
+      <w:r>
         <w:rPr>
           <w:rFonts w:eastAsia="Times New Roman"/>
         </w:rPr>
-        <w:t>длинной более 8 букв, состоящие только из букв.</w:t>
+        <w:t xml:space="preserve"> </w:t>
+      </w:r>
+      <w:r>
+        <w:rPr>
+          <w:rFonts w:eastAsia="Times New Roman"/>
+        </w:rPr>
+        <w:t>(</w:t>
+      </w:r>
+      <w:r>
+        <w:rPr>
+          <w:rFonts w:eastAsia="Times New Roman"/>
+        </w:rPr>
+        <w:t xml:space="preserve">например, </w:t>
+      </w:r>
+      <w:r>
+        <w:rPr>
+          <w:rFonts w:eastAsia="Times New Roman"/>
+          <w:highlight w:val="yellow"/>
+          <w:lang w:val="en-US"/>
+        </w:rPr>
+        <w:t>II</w:t>
+      </w:r>
+      <w:r>
+        <w:rPr>
+          <w:rFonts w:eastAsia="Times New Roman"/>
+        </w:rPr>
+        <w:t xml:space="preserve">, </w:t>
+      </w:r>
+      <w:r>
+        <w:rPr>
+          <w:rFonts w:eastAsia="Times New Roman"/>
+          <w:highlight w:val="yellow"/>
+          <w:lang w:val="en-US"/>
+        </w:rPr>
+        <w:t>III</w:t>
+      </w:r>
+      <w:r>
+        <w:rPr>
+          <w:rFonts w:eastAsia="Times New Roman"/>
+        </w:rPr>
+        <w:t xml:space="preserve">, </w:t>
+      </w:r>
+      <w:r>
+        <w:rPr>
+          <w:highlight w:val="yellow"/>
+        </w:rPr>
+        <w:t>X</w:t>
+      </w:r>
+      <w:r>
+        <w:rPr>
+          <w:highlight w:val="yellow"/>
+          <w:lang w:val="en-US"/>
+        </w:rPr>
+        <w:t>I</w:t>
+      </w:r>
+      <w:r>
+        <w:rPr>
+          <w:highlight w:val="yellow"/>
+        </w:rPr>
+        <w:t>X</w:t>
+      </w:r>
+      <w:r>
+        <w:t xml:space="preserve">, </w:t>
+      </w:r>
+      <w:r>
+        <w:rPr>
+          <w:highlight w:val="yellow"/>
+          <w:lang w:val="en-US"/>
+        </w:rPr>
+        <w:t>IV</w:t>
+      </w:r>
+      <w:r>
+        <w:t xml:space="preserve">, </w:t>
+      </w:r>
+      <w:r>
+        <w:rPr>
+          <w:highlight w:val="yellow"/>
+          <w:lang w:val="en-US"/>
+        </w:rPr>
+        <w:t>VII</w:t>
+      </w:r>
+      <w:r>
+        <w:t xml:space="preserve">, </w:t>
+      </w:r>
+      <w:r>
+        <w:rPr>
+          <w:highlight w:val="yellow"/>
+        </w:rPr>
+        <w:t>II</w:t>
+      </w:r>
+      <w:r>
+        <w:rPr>
+          <w:highlight w:val="yellow"/>
+          <w:lang w:val="en-US"/>
+        </w:rPr>
+        <w:t>B</w:t>
+      </w:r>
+      <w:r>
+        <w:t xml:space="preserve">, </w:t>
+      </w:r>
+      <w:proofErr w:type="spellStart"/>
+      <w:r>
+        <w:rPr>
+          <w:highlight w:val="yellow"/>
+          <w:lang w:val="en-US"/>
+        </w:rPr>
+        <w:t>IVb</w:t>
+      </w:r>
+      <w:proofErr w:type="spellEnd"/>
+      <w:r>
+        <w:t xml:space="preserve">, </w:t>
+      </w:r>
+      <w:r>
+        <w:rPr>
+          <w:highlight w:val="yellow"/>
+          <w:lang w:val="en-US"/>
+        </w:rPr>
+        <w:t>V</w:t>
+      </w:r>
+      <w:r>
+        <w:rPr>
+          <w:highlight w:val="yellow"/>
+        </w:rPr>
+        <w:t>Iа</w:t>
+      </w:r>
+      <w:r>
+        <w:t xml:space="preserve">, где </w:t>
+      </w:r>
+      <w:r>
+        <w:rPr>
+          <w:b/>
+          <w:bCs/>
+        </w:rPr>
+        <w:t>а</w:t>
+      </w:r>
+      <w:r>
+        <w:t xml:space="preserve"> написано кириллицей</w:t>
+      </w:r>
+      <w:r>
+        <w:t xml:space="preserve">, и </w:t>
+      </w:r>
+      <w:r>
+        <w:rPr>
+          <w:highlight w:val="yellow"/>
+        </w:rPr>
+        <w:t>III</w:t>
+      </w:r>
+      <w:r>
+        <w:rPr>
+          <w:highlight w:val="yellow"/>
+          <w:lang w:val="en-US"/>
+        </w:rPr>
+        <w:t>a</w:t>
+      </w:r>
+      <w:r>
+        <w:t xml:space="preserve">, где </w:t>
+      </w:r>
+      <w:r>
+        <w:rPr>
+          <w:b/>
+          <w:bCs/>
+        </w:rPr>
+        <w:t>а</w:t>
+      </w:r>
+      <w:r>
+        <w:t xml:space="preserve"> – латинская буква</w:t>
+      </w:r>
+      <w:r>
+        <w:rPr>
+          <w:rFonts w:eastAsia="Times New Roman"/>
+        </w:rPr>
+        <w:t>)</w:t>
+      </w:r>
+      <w:r>
+        <w:rPr>
+          <w:rFonts w:eastAsia="Times New Roman"/>
+        </w:rPr>
+        <w:t>.</w:t>
       </w:r>
     </w:p>
     <w:p>
@@ -953,109 +935,46 @@
         </w:rPr>
       </w:pPr>
       <w:r>
+        <w:t>Термины из стоп-листа игнорируются</w:t>
+      </w:r>
+      <w:r>
         <w:rPr>
           <w:rFonts w:eastAsia="Times New Roman"/>
         </w:rPr>
-        <w:t xml:space="preserve">Слова в кавычках не рассматриваются как аббревиатуры </w:t>
+        <w:t xml:space="preserve"> (например, </w:t>
+      </w:r>
+      <w:r>
+        <w:rPr>
+          <w:highlight w:val="yellow"/>
+        </w:rPr>
+        <w:t>ПРОТОКОЛ</w:t>
+      </w:r>
+      <w:r>
+        <w:t xml:space="preserve"> </w:t>
+      </w:r>
+      <w:r>
+        <w:rPr>
+          <w:highlight w:val="yellow"/>
+        </w:rPr>
+        <w:t>КЛИНИЧЕСКОГО</w:t>
+      </w:r>
+      <w:r>
+        <w:t xml:space="preserve"> </w:t>
+      </w:r>
+      <w:r>
+        <w:rPr>
+          <w:highlight w:val="yellow"/>
+        </w:rPr>
+        <w:t>ИССЛЕДОВАНИЯ</w:t>
+      </w:r>
+      <w:r>
+        <w:t xml:space="preserve"> – написано заглавными буквами, но не является аббревиатурой</w:t>
       </w:r>
       <w:r>
         <w:rPr>
           <w:rFonts w:eastAsia="Times New Roman"/>
         </w:rPr>
-        <w:t>(</w:t>
-      </w:r>
-      <w:r>
-        <w:rPr>
-          <w:highlight w:val="yellow"/>
-        </w:rPr>
-        <w:t>«</w:t>
-      </w:r>
-      <w:r>
-        <w:rPr>
-          <w:highlight w:val="yellow"/>
-        </w:rPr>
-        <w:t>МИО»</w:t>
-      </w:r>
-      <w:r>
-        <w:rPr>
-          <w:highlight w:val="yellow"/>
-        </w:rPr>
-        <w:t xml:space="preserve">, </w:t>
-      </w:r>
-      <w:r>
-        <w:rPr>
-          <w:highlight w:val="yellow"/>
-        </w:rPr>
-        <w:t>«</w:t>
-      </w:r>
-      <w:r>
-        <w:rPr>
-          <w:rStyle w:val="hljs-variable"/>
-          <w:highlight w:val="yellow"/>
-        </w:rPr>
-        <w:t>R</w:t>
-      </w:r>
-      <w:r>
-        <w:rPr>
-          <w:rStyle w:val="hljs-builtin"/>
-          <w:highlight w:val="yellow"/>
-        </w:rPr>
-        <w:t>D</w:t>
-      </w:r>
-      <w:r>
-        <w:rPr>
-          <w:rStyle w:val="hljs-builtin"/>
-          <w:highlight w:val="yellow"/>
-        </w:rPr>
-        <w:t>-112</w:t>
-      </w:r>
-      <w:r>
-        <w:rPr>
-          <w:highlight w:val="yellow"/>
-        </w:rPr>
-        <w:t>»</w:t>
-      </w:r>
-      <w:r>
-        <w:rPr>
-          <w:rFonts w:eastAsia="Times New Roman"/>
-        </w:rPr>
         <w:t>).</w:t>
-      </w:r>
-    </w:p>
-    <w:p>
-      <w:pPr>
-        <w:numPr>
-          <w:ilvl w:val="0"/>
-          <w:numId w:val="2"/>
-        </w:numPr>
-        <w:spacing w:before="100" w:beforeAutospacing="1" w:after="100" w:afterAutospacing="1"/>
-        <w:rPr>
-          <w:rFonts w:eastAsia="Times New Roman"/>
-        </w:rPr>
-      </w:pPr>
-      <w:r>
-        <w:rPr>
-          <w:rFonts w:eastAsia="Times New Roman"/>
-        </w:rPr>
-        <w:t xml:space="preserve">Остановка на разделе </w:t>
-      </w:r>
-      <w:r>
-        <w:rPr>
-          <w:rFonts w:eastAsia="Times New Roman"/>
-        </w:rPr>
-        <w:t>«</w:t>
-      </w:r>
-      <w:r>
-        <w:rPr>
-          <w:rFonts w:eastAsia="Times New Roman"/>
-        </w:rPr>
-        <w:t>Список литературы</w:t>
-      </w:r>
-      <w:r>
-        <w:rPr>
-          <w:rFonts w:eastAsia="Times New Roman"/>
-        </w:rPr>
-        <w:t>»</w:t>
       </w:r>
     </w:p>
     <w:p>
@@ -1070,335 +989,143 @@
         </w:rPr>
       </w:pPr>
       <w:r>
+        <w:t>Слова длиннее 8 букв, состоящие только из букв, также исключаются.</w:t>
+      </w:r>
+    </w:p>
+    <w:p>
+      <w:pPr>
+        <w:numPr>
+          <w:ilvl w:val="1"/>
+          <w:numId w:val="2"/>
+        </w:numPr>
+        <w:spacing w:before="100" w:beforeAutospacing="1" w:after="100" w:afterAutospacing="1"/>
         <w:rPr>
           <w:rFonts w:eastAsia="Times New Roman"/>
         </w:rPr>
-        <w:lastRenderedPageBreak/>
-        <w:t xml:space="preserve">Если встречается заголовок (стиль </w:t>
-      </w:r>
+      </w:pPr>
       <w:r>
         <w:rPr>
           <w:rFonts w:eastAsia="Times New Roman"/>
-          <w:lang w:val="en-US"/>
-        </w:rPr>
-        <w:t>Heading</w:t>
+        </w:rPr>
+        <w:t xml:space="preserve">Слова в кавычках не </w:t>
+      </w:r>
+      <w:r>
+        <w:t>обрабатываются</w:t>
+      </w:r>
+      <w:r>
+        <w:t xml:space="preserve"> </w:t>
       </w:r>
       <w:r>
         <w:rPr>
           <w:rFonts w:eastAsia="Times New Roman"/>
         </w:rPr>
-        <w:t xml:space="preserve"> (любой)</w:t>
+        <w:t xml:space="preserve">как аббревиатуры </w:t>
       </w:r>
       <w:r>
         <w:rPr>
           <w:rFonts w:eastAsia="Times New Roman"/>
         </w:rPr>
+        <w:t>(</w:t>
+      </w:r>
+      <w:r>
+        <w:rPr>
+          <w:highlight w:val="yellow"/>
+        </w:rPr>
+        <w:t>«</w:t>
+      </w:r>
+      <w:r>
+        <w:rPr>
+          <w:highlight w:val="yellow"/>
+        </w:rPr>
+        <w:t>МИО»</w:t>
+      </w:r>
+      <w:r>
+        <w:rPr>
+          <w:highlight w:val="yellow"/>
+        </w:rPr>
+        <w:t xml:space="preserve">, </w:t>
+      </w:r>
+      <w:r>
+        <w:rPr>
+          <w:highlight w:val="yellow"/>
+        </w:rPr>
+        <w:t>«</w:t>
+      </w:r>
+      <w:r>
+        <w:rPr>
+          <w:rStyle w:val="hljs-variable"/>
+          <w:highlight w:val="yellow"/>
+        </w:rPr>
+        <w:t>R</w:t>
+      </w:r>
+      <w:r>
+        <w:rPr>
+          <w:rStyle w:val="hljs-builtin"/>
+          <w:highlight w:val="yellow"/>
+        </w:rPr>
+        <w:t>D</w:t>
+      </w:r>
+      <w:r>
+        <w:rPr>
+          <w:rStyle w:val="hljs-builtin"/>
+          <w:highlight w:val="yellow"/>
+        </w:rPr>
+        <w:t>-112</w:t>
+      </w:r>
+      <w:r>
+        <w:rPr>
+          <w:highlight w:val="yellow"/>
+        </w:rPr>
+        <w:t>»</w:t>
+      </w:r>
+      <w:r>
+        <w:rPr>
+          <w:rFonts w:eastAsia="Times New Roman"/>
+        </w:rPr>
+        <w:t>).</w:t>
+      </w:r>
+    </w:p>
+    <w:p>
+      <w:pPr>
+        <w:pStyle w:val="Heading1"/>
+      </w:pPr>
+      <w:r>
+        <w:t>Смешанные кириллические/латинские аббревиатуры</w:t>
+      </w:r>
+    </w:p>
+    <w:p>
+      <w:r>
+        <w:t xml:space="preserve">Скрипт проверяет аббревиатуры на наличие смешанных кириллических и латинских символов, сравнивает их с </w:t>
+      </w:r>
+      <w:r>
+        <w:t xml:space="preserve">вариантами написания </w:t>
+      </w:r>
+      <w:r>
+        <w:t xml:space="preserve">в словаре и подтягивает соответствующую расшифровку, если она </w:t>
+      </w:r>
+      <w:r>
+        <w:t>есть</w:t>
+      </w:r>
+      <w:r>
+        <w:t>.</w:t>
+      </w:r>
+      <w:r>
         <w:t xml:space="preserve"> </w:t>
       </w:r>
-      <w:r>
-        <w:rPr>
-          <w:rFonts w:eastAsia="Times New Roman"/>
-        </w:rPr>
-        <w:t>или выделенный жирным</w:t>
-      </w:r>
-      <w:r>
-        <w:rPr>
-          <w:rFonts w:eastAsia="Times New Roman"/>
-        </w:rPr>
-        <w:t xml:space="preserve">) с текстом </w:t>
-      </w:r>
-      <w:r>
-        <w:rPr>
-          <w:rFonts w:eastAsia="Times New Roman"/>
-        </w:rPr>
-        <w:t>«</w:t>
-      </w:r>
-      <w:r>
-        <w:rPr>
-          <w:rFonts w:eastAsia="Times New Roman"/>
-        </w:rPr>
-        <w:t>Список литературы</w:t>
-      </w:r>
-      <w:r>
-        <w:rPr>
-          <w:rFonts w:eastAsia="Times New Roman"/>
-        </w:rPr>
-        <w:t>»</w:t>
-      </w:r>
-      <w:r>
-        <w:rPr>
-          <w:rFonts w:eastAsia="Times New Roman"/>
-        </w:rPr>
-        <w:t xml:space="preserve"> </w:t>
-      </w:r>
-      <w:r>
-        <w:rPr>
-          <w:rFonts w:eastAsia="Times New Roman"/>
-        </w:rPr>
-        <w:t>(включая вариации)</w:t>
-      </w:r>
-      <w:r>
-        <w:rPr>
-          <w:rFonts w:eastAsia="Times New Roman"/>
-        </w:rPr>
-        <w:t xml:space="preserve">, скрипт </w:t>
-      </w:r>
-      <w:r>
-        <w:rPr>
-          <w:rFonts w:eastAsia="Times New Roman"/>
-        </w:rPr>
-        <w:t>про</w:t>
-      </w:r>
-      <w:r>
-        <w:rPr>
-          <w:rFonts w:eastAsia="Times New Roman"/>
-        </w:rPr>
-        <w:t>п</w:t>
-      </w:r>
-      <w:r>
-        <w:rPr>
-          <w:rFonts w:eastAsia="Times New Roman"/>
-        </w:rPr>
-        <w:t>ускает этот раздел</w:t>
-      </w:r>
-      <w:r>
-        <w:rPr>
-          <w:rFonts w:eastAsia="Times New Roman"/>
-        </w:rPr>
-        <w:t>.</w:t>
-      </w:r>
-    </w:p>
-    <w:p>
-      <w:pPr>
-        <w:pStyle w:val="Heading1"/>
-      </w:pPr>
-      <w:r>
-        <w:t>Смешанные кириллические/латинские аббревиатуры</w:t>
-      </w:r>
-    </w:p>
-    <w:p>
-      <w:r>
-        <w:t xml:space="preserve">В документации могут встречаться неправильно написанные аббревиатуры: </w:t>
-      </w:r>
-      <w:r>
-        <w:rPr>
-          <w:highlight w:val="green"/>
-          <w:lang w:val="en-US"/>
-        </w:rPr>
-        <w:t>AT</w:t>
-      </w:r>
-      <w:r>
-        <w:rPr>
-          <w:highlight w:val="green"/>
-        </w:rPr>
-        <w:t>Х</w:t>
-      </w:r>
-      <w:r>
-        <w:t xml:space="preserve"> (первые две буквы – латиницей, последняя – кириллицей</w:t>
-      </w:r>
-      <w:r>
-        <w:t xml:space="preserve"> </w:t>
-      </w:r>
-      <w:r>
-        <w:rPr>
-          <w:highlight w:val="green"/>
-          <w:lang w:val="en-US"/>
-        </w:rPr>
-        <w:t>AT</w:t>
-      </w:r>
-      <w:r>
-        <w:rPr>
-          <w:highlight w:val="green"/>
-        </w:rPr>
-        <w:t>Х</w:t>
-      </w:r>
-      <w:r>
-        <w:t xml:space="preserve"> </w:t>
-      </w:r>
-      <w:r>
-        <w:t>АТХ</w:t>
-      </w:r>
-      <w:r>
-        <w:t xml:space="preserve">), </w:t>
-      </w:r>
-      <w:r>
-        <w:rPr>
-          <w:highlight w:val="green"/>
-        </w:rPr>
-        <w:t>СТСАЕ</w:t>
-      </w:r>
-      <w:r>
-        <w:t xml:space="preserve"> </w:t>
-      </w:r>
-      <w:r>
-        <w:rPr>
-          <w:highlight w:val="green"/>
-        </w:rPr>
-        <w:t>СТСАЕ</w:t>
-      </w:r>
-      <w:r>
-        <w:t xml:space="preserve"> (все буквы кириллицей), </w:t>
-      </w:r>
-      <w:r>
-        <w:t>ВГВ</w:t>
-      </w:r>
-      <w:r>
-        <w:t xml:space="preserve"> </w:t>
-      </w:r>
-      <w:r>
-        <w:t>ВГВ</w:t>
-      </w:r>
-      <w:r>
-        <w:t xml:space="preserve"> </w:t>
-      </w:r>
-      <w:r>
-        <w:t xml:space="preserve">(последняя В – кириллицей, хотя вирусные гепатиты обозначаются латинскими буквами </w:t>
-      </w:r>
-      <w:r>
-        <w:rPr>
-          <w:highlight w:val="yellow"/>
-        </w:rPr>
-        <w:t>A, B, C, D, E</w:t>
-      </w:r>
-      <w:r>
-        <w:t xml:space="preserve"> и т.д.). Пользователю будет показана соответствующая верно написанная аббревиатура, </w:t>
-      </w:r>
-      <w:r>
+    </w:p>
+    <w:p>
+      <w:pPr>
         <w:rPr>
           <w:b/>
           <w:bCs/>
         </w:rPr>
-        <w:t>только</w:t>
-      </w:r>
-      <w:r>
-        <w:t xml:space="preserve"> </w:t>
-      </w:r>
+      </w:pPr>
       <w:r>
         <w:rPr>
           <w:b/>
           <w:bCs/>
         </w:rPr>
-        <w:t>если она есть в словаре</w:t>
-      </w:r>
-      <w:r>
-        <w:t>, а если нет</w:t>
-      </w:r>
-      <w:r>
-        <w:t xml:space="preserve"> (</w:t>
-      </w:r>
-      <w:r>
-        <w:t xml:space="preserve">например, </w:t>
-      </w:r>
-      <w:r>
-        <w:rPr>
-          <w:highlight w:val="green"/>
-        </w:rPr>
-        <w:t>А</w:t>
-      </w:r>
-      <w:r>
-        <w:rPr>
-          <w:highlight w:val="green"/>
-          <w:lang w:val="en-US"/>
-        </w:rPr>
-        <w:t>TM</w:t>
-      </w:r>
-      <w:r>
-        <w:t xml:space="preserve"> </w:t>
-      </w:r>
-      <w:r>
-        <w:rPr>
-          <w:lang w:val="en-US"/>
-        </w:rPr>
-        <w:t>c</w:t>
-      </w:r>
-      <w:r>
-        <w:t xml:space="preserve"> </w:t>
-      </w:r>
-      <w:r>
-        <w:t>А – кириллицей, а остальные буквы - латиницей</w:t>
-      </w:r>
-      <w:r>
-        <w:t>)</w:t>
-      </w:r>
-      <w:r>
-        <w:t xml:space="preserve"> – </w:t>
-      </w:r>
-      <w:r>
-        <w:t>будет предложено ввести расшифровку</w:t>
-      </w:r>
-      <w:r>
-        <w:t xml:space="preserve">, </w:t>
-      </w:r>
-      <w:r>
-        <w:t>при этом, неверно написаная аббревиатура попадет в словарь. Таким образом, будьте внимательны – используйте правильный язык при написании сокращенной формы слова.</w:t>
-      </w:r>
-    </w:p>
-    <w:p>
-      <w:pPr>
-        <w:pStyle w:val="Heading1"/>
-      </w:pPr>
-      <w:r>
-        <w:t>Многозначные аббревиатуры</w:t>
-      </w:r>
-    </w:p>
-    <w:p>
-      <w:r>
-        <w:t xml:space="preserve">Аббревиатуры могут иметь несколько расшифровок (например, </w:t>
-      </w:r>
-      <w:r>
-        <w:rPr>
-          <w:highlight w:val="green"/>
-        </w:rPr>
-        <w:t>RR</w:t>
-      </w:r>
-      <w:r>
-        <w:t xml:space="preserve"> может означать Relative Risk, Risk Ratio или </w:t>
-      </w:r>
-      <w:r>
-        <w:rPr>
-          <w:highlight w:val="green"/>
-        </w:rPr>
-        <w:t>R-R</w:t>
-      </w:r>
-      <w:r>
-        <w:t xml:space="preserve"> Интервал). Программа</w:t>
-      </w:r>
-      <w:r>
-        <w:t xml:space="preserve"> покажет контекст и</w:t>
-      </w:r>
-      <w:r>
-        <w:t xml:space="preserve"> предложит выбрать подходящий вариант</w:t>
-      </w:r>
-      <w:r>
-        <w:t xml:space="preserve"> </w:t>
-      </w:r>
-      <w:r>
-        <w:t>или добавить свой</w:t>
-      </w:r>
-      <w:r>
-        <w:t>.</w:t>
-      </w:r>
-    </w:p>
-    <w:p>
-      <w:pPr>
-        <w:pStyle w:val="Heading1"/>
-      </w:pPr>
-      <w:r>
-        <w:t>Добавление новых аббревиатур и расшифровок</w:t>
-      </w:r>
-    </w:p>
-    <w:p>
-      <w:r>
-        <w:t>Когда в документе встречается новая аббревиатура, отсутствующая в словаре, программа предложит пользователю ввести расшифровку (описание)</w:t>
-      </w:r>
-      <w:r>
-        <w:t xml:space="preserve">. </w:t>
-      </w:r>
-      <w:r>
-        <w:t>Процесс</w:t>
-      </w:r>
-      <w:r>
-        <w:t>:</w:t>
+        <w:t>Примеры:</w:t>
       </w:r>
     </w:p>
     <w:p>
@@ -1406,20 +1133,54 @@
         <w:pStyle w:val="ListParagraph"/>
         <w:numPr>
           <w:ilvl w:val="0"/>
-          <w:numId w:val="6"/>
+          <w:numId w:val="11"/>
         </w:numPr>
       </w:pPr>
       <w:r>
-        <w:t>Программа покажет контекст</w:t>
-      </w:r>
-      <w:r>
-        <w:t xml:space="preserve"> </w:t>
-      </w:r>
-      <w:r>
-        <w:t>в котором аббревиатура найдена</w:t>
-      </w:r>
-      <w:r>
-        <w:t xml:space="preserve"> (все куски текста</w:t>
+        <w:rPr>
+          <w:highlight w:val="green"/>
+          <w:lang w:val="en-US"/>
+        </w:rPr>
+        <w:t>AT</w:t>
+      </w:r>
+      <w:r>
+        <w:rPr>
+          <w:highlight w:val="green"/>
+        </w:rPr>
+        <w:t>Х</w:t>
+      </w:r>
+      <w:r>
+        <w:t xml:space="preserve"> (</w:t>
+      </w:r>
+      <w:r>
+        <w:t xml:space="preserve">рускоязычная аббревиатура, но </w:t>
+      </w:r>
+      <w:r>
+        <w:t xml:space="preserve">первые две буквы </w:t>
+      </w:r>
+      <w:r>
+        <w:t xml:space="preserve">написаны </w:t>
+      </w:r>
+      <w:r>
+        <w:t>латиницей, последняя</w:t>
+      </w:r>
+      <w:r>
+        <w:t xml:space="preserve"> – </w:t>
+      </w:r>
+      <w:r>
+        <w:t xml:space="preserve">кириллицей): если в словаре есть корректная форма </w:t>
+      </w:r>
+      <w:r>
+        <w:rPr>
+          <w:lang w:val="en-US"/>
+        </w:rPr>
+        <w:t>ATX</w:t>
+      </w:r>
+      <w:r>
+        <w:t xml:space="preserve">, она будет </w:t>
+      </w:r>
+      <w:r>
+        <w:t>предложена пользователю</w:t>
       </w:r>
       <w:r>
         <w:t>.</w:t>
@@ -1430,11 +1191,17 @@
         <w:pStyle w:val="ListParagraph"/>
         <w:numPr>
           <w:ilvl w:val="0"/>
-          <w:numId w:val="6"/>
+          <w:numId w:val="11"/>
         </w:numPr>
       </w:pPr>
       <w:r>
-        <w:t>Пользователь вводит расшифровку вручную. Если ничего не введено (нажата клавиша Enter), аббревиатура будет пропущена.</w:t>
+        <w:rPr>
+          <w:highlight w:val="green"/>
+        </w:rPr>
+        <w:t>СТСАЕ</w:t>
+      </w:r>
+      <w:r>
+        <w:t xml:space="preserve"> (англоязычная аббревиатура полностью написана кириллицей): если правильная форма присутствует в словаре, она подтянется.</w:t>
       </w:r>
     </w:p>
     <w:p>
@@ -1442,222 +1209,148 @@
         <w:pStyle w:val="ListParagraph"/>
         <w:numPr>
           <w:ilvl w:val="0"/>
-          <w:numId w:val="6"/>
+          <w:numId w:val="11"/>
         </w:numPr>
       </w:pPr>
       <w:r>
-        <w:t xml:space="preserve">Программа проверяет, есть ли в словаре </w:t>
-      </w:r>
-      <w:r>
-        <w:rPr>
-          <w:b/>
-          <w:bCs/>
-        </w:rPr>
-        <w:t>похожие</w:t>
-      </w:r>
-      <w:r>
-        <w:t xml:space="preserve"> описания.</w:t>
-      </w:r>
-    </w:p>
-    <w:p>
-      <w:pPr>
-        <w:pStyle w:val="ListParagraph"/>
-        <w:numPr>
-          <w:ilvl w:val="1"/>
-          <w:numId w:val="9"/>
-        </w:numPr>
-      </w:pPr>
-      <w:r>
-        <w:t>Если найдены, программа спросит, действительно ли необходимо добавить новую аббревиатуру, так как ранее для той же цели использовалась иная.</w:t>
-      </w:r>
-    </w:p>
-    <w:p>
-      <w:pPr>
-        <w:pStyle w:val="ListParagraph"/>
-        <w:numPr>
-          <w:ilvl w:val="1"/>
-          <w:numId w:val="9"/>
-        </w:numPr>
-      </w:pPr>
-      <w:r>
-        <w:t>Пользователь может выбрать одну из имеющихся пар или все же добавить новую аббревиатуру с введенной расшифровкой.</w:t>
-      </w:r>
-    </w:p>
-    <w:p>
-      <w:pPr>
-        <w:rPr>
-          <w:b/>
-          <w:bCs/>
-        </w:rPr>
-      </w:pPr>
-      <w:r>
-        <w:rPr>
-          <w:b/>
-          <w:bCs/>
-        </w:rPr>
-        <w:t>Пример:</w:t>
-      </w:r>
-    </w:p>
-    <w:p>
-      <w:r>
-        <w:t xml:space="preserve">Документ содержит новую аббревиатуру </w:t>
-      </w:r>
-      <w:r>
         <w:rPr>
           <w:highlight w:val="green"/>
         </w:rPr>
-        <w:t>ТТг</w:t>
-      </w:r>
-      <w:r>
-        <w:t xml:space="preserve">. Пользователь вводит расшифровку </w:t>
-      </w:r>
-      <w:r>
-        <w:t>«</w:t>
-      </w:r>
-      <w:r>
-        <w:t>Тиреотропный гормон (гипофиз)</w:t>
-      </w:r>
-      <w:r>
-        <w:t>»</w:t>
-      </w:r>
-      <w:r>
-        <w:t>. Программа находит похож</w:t>
-      </w:r>
-      <w:r>
-        <w:t>ую</w:t>
-      </w:r>
-      <w:r>
-        <w:t xml:space="preserve"> пар</w:t>
-      </w:r>
-      <w:r>
-        <w:t>у</w:t>
-      </w:r>
-      <w:r>
-        <w:t xml:space="preserve"> (сопоставляя расшифровки)</w:t>
-      </w:r>
-      <w:r>
-        <w:t>:</w:t>
-      </w:r>
-    </w:p>
-    <w:p>
-      <w:pPr>
-        <w:pStyle w:val="ListParagraph"/>
-        <w:numPr>
-          <w:ilvl w:val="0"/>
-          <w:numId w:val="8"/>
-        </w:numPr>
+        <w:t>ВГВ</w:t>
+      </w:r>
+      <w:r>
+        <w:t xml:space="preserve"> (последняя буква </w:t>
+      </w:r>
+      <w:r>
+        <w:t>–</w:t>
+      </w:r>
+      <w:r>
+        <w:t xml:space="preserve"> кириллица, хотя обозначение вирусных гепатитов принято латиницей, например, </w:t>
+      </w:r>
+      <w:r>
         <w:rPr>
           <w:lang w:val="en-US"/>
         </w:rPr>
-      </w:pPr>
+        <w:t>A</w:t>
+      </w:r>
+      <w:r>
+        <w:t xml:space="preserve">, </w:t>
+      </w:r>
+      <w:r>
+        <w:rPr>
+          <w:lang w:val="en-US"/>
+        </w:rPr>
+        <w:t>B</w:t>
+      </w:r>
+      <w:r>
+        <w:t xml:space="preserve">, </w:t>
+      </w:r>
+      <w:r>
+        <w:rPr>
+          <w:lang w:val="en-US"/>
+        </w:rPr>
+        <w:t>C</w:t>
+      </w:r>
+      <w:r>
+        <w:t xml:space="preserve">): </w:t>
+      </w:r>
+      <w:r>
+        <w:t>расшифровка для верной</w:t>
+      </w:r>
+      <w:r>
+        <w:t xml:space="preserve"> форм</w:t>
+      </w:r>
+      <w:r>
+        <w:t>ы</w:t>
+      </w:r>
+      <w:r>
+        <w:t xml:space="preserve"> будет предложена, если найдена в словаре.</w:t>
+      </w:r>
+    </w:p>
+    <w:p>
+      <w:r>
+        <w:t xml:space="preserve">Если правильной формы в словаре нет (например, </w:t>
+      </w:r>
       <w:r>
         <w:rPr>
           <w:highlight w:val="green"/>
         </w:rPr>
-        <w:t>ТТГ</w:t>
-      </w:r>
-      <w:r>
-        <w:t xml:space="preserve"> – Тиреотропный гормон</w:t>
-      </w:r>
-    </w:p>
-    <w:p>
+        <w:t>АTM</w:t>
+      </w:r>
+      <w:r>
+        <w:t xml:space="preserve">, где А </w:t>
+      </w:r>
+      <w:r>
+        <w:t>–</w:t>
+      </w:r>
+      <w:r>
+        <w:t xml:space="preserve"> кириллица, а остальные буквы </w:t>
+      </w:r>
+      <w:r>
+        <w:t>–</w:t>
+      </w:r>
+      <w:r>
+        <w:t xml:space="preserve"> латиница), пользователю будет предложено ввести расшифровку вручную. При этом неверно написанная аббревиатура отправляется на модерацию как кандидат для добавления в словарь.</w:t>
+      </w:r>
+    </w:p>
+    <w:p>
+      <w:pPr>
+        <w:pStyle w:val="Heading1"/>
+      </w:pPr>
+      <w:r>
+        <w:t>Многозначные аббревиатуры</w:t>
+      </w:r>
+    </w:p>
+    <w:p>
+      <w:r>
+        <w:t xml:space="preserve">Аббревиатуры могут иметь несколько расшифровок (например, </w:t>
+      </w:r>
+      <w:r>
+        <w:rPr>
+          <w:highlight w:val="green"/>
+        </w:rPr>
+        <w:t>RR</w:t>
+      </w:r>
+      <w:r>
+        <w:t xml:space="preserve"> может означать Relative Risk, Risk Ratio или </w:t>
+      </w:r>
+      <w:r>
+        <w:rPr>
+          <w:highlight w:val="green"/>
+        </w:rPr>
+        <w:t>R-R</w:t>
+      </w:r>
+      <w:r>
+        <w:t xml:space="preserve"> Интервал). Программа</w:t>
+      </w:r>
+      <w:r>
+        <w:t xml:space="preserve"> покажет контекст и</w:t>
+      </w:r>
+      <w:r>
+        <w:t xml:space="preserve"> предложит выбрать подходящий вариант</w:t>
+      </w:r>
+      <w:r>
+        <w:t xml:space="preserve"> </w:t>
+      </w:r>
+      <w:r>
+        <w:t>или добавить свой</w:t>
+      </w:r>
+      <w:r>
+        <w:t>.</w:t>
+      </w:r>
+    </w:p>
+    <w:p>
+      <w:pPr>
+        <w:pStyle w:val="Heading1"/>
+      </w:pPr>
       <w:r>
         <w:lastRenderedPageBreak/>
-        <w:t xml:space="preserve">Пользователь может выбрать </w:t>
-      </w:r>
-      <w:r>
-        <w:t>1</w:t>
-      </w:r>
-      <w:r>
-        <w:t xml:space="preserve">, </w:t>
-      </w:r>
-      <w:r>
-        <w:t>чтобы добавить в таблицу сокращений пару ТТГ – Тиреотропный гормон</w:t>
-      </w:r>
-      <w:r>
-        <w:t xml:space="preserve">, или нажать n, чтобы добавить новую </w:t>
-      </w:r>
-      <w:r>
-        <w:t xml:space="preserve">пару </w:t>
-      </w:r>
-      <w:r>
-        <w:t>ТТ</w:t>
-      </w:r>
-      <w:r>
-        <w:t xml:space="preserve">г – </w:t>
-      </w:r>
-      <w:r>
-        <w:t>Тиреотропный гормон (гипофиз)</w:t>
-      </w:r>
-      <w:r>
-        <w:t>.</w:t>
-      </w:r>
-    </w:p>
-    <w:p>
-      <w:r>
-        <w:rPr>
-          <w:b/>
-          <w:bCs/>
-        </w:rPr>
-        <w:t>Важно:</w:t>
-      </w:r>
-      <w:r>
-        <w:t xml:space="preserve"> </w:t>
-      </w:r>
-      <w:r>
-        <w:t>Если выбрана существующая аббревиатура (ТТГ), пользователю рекомендуется проверить текст документа и вручную заменить ТТг на ТТГ</w:t>
-      </w:r>
-      <w:r>
-        <w:t>.</w:t>
-      </w:r>
-      <w:r>
-        <w:t xml:space="preserve"> </w:t>
-      </w:r>
-      <w:r>
-        <w:t>Если пользователь добавит новую аббревиатуру (ТТг)</w:t>
-      </w:r>
-      <w:r>
-        <w:t xml:space="preserve"> и обновит словарь – </w:t>
-      </w:r>
-      <w:r>
-        <w:t>обе записи останутся. Это может привести к необходимости ручной проверки для единообразия сокращений в будущем.</w:t>
-      </w:r>
-    </w:p>
-    <w:p>
-      <w:pPr>
-        <w:pStyle w:val="Heading1"/>
-      </w:pPr>
-      <w:r>
         <w:t>Однобуквенные аббревиатуры</w:t>
       </w:r>
     </w:p>
     <w:p>
       <w:r>
-        <w:t>Аббревиатуры, состоящие из одной буквы, не могут быть найдены в тексте, так как не соответствуют правилу поиска «как минимум две заглавные буквы». Однако программа дополнительно ищет все сокращения из словаря в тексте. Если сокращения</w:t>
-      </w:r>
-      <w:r>
-        <w:t>, состоящие</w:t>
-      </w:r>
-      <w:r>
-        <w:t xml:space="preserve"> из одной буквы были добавлены в словарь (например, </w:t>
-      </w:r>
-      <w:r>
-        <w:rPr>
-          <w:highlight w:val="green"/>
-        </w:rPr>
-        <w:t>А</w:t>
-      </w:r>
-      <w:r>
-        <w:t xml:space="preserve"> — пик скорости фазы систолы предсердий, </w:t>
-      </w:r>
-      <w:r>
-        <w:rPr>
-          <w:highlight w:val="green"/>
-        </w:rPr>
-        <w:t>M</w:t>
-      </w:r>
-      <w:r>
-        <w:t xml:space="preserve"> — Males (самцы) или Mean (среднее арифметическое)), программа спросит пользователя, нужно ли добавить каждое из них в список сокращений.</w:t>
+        <w:t>Аббревиатуры, состоящие из одной буквы, не могут быть найдены в тексте, так как не соответствуют правилу поиска «как минимум две заглавные буквы». Однако программа дополнительно ищет все сокращения из словаря в тексте.</w:t>
       </w:r>
     </w:p>
     <w:p>
@@ -1881,6 +1574,102 @@
         </w:tc>
       </w:tr>
     </w:tbl>
+    <w:p/>
+    <w:p>
+      <w:r>
+        <w:t xml:space="preserve">Поиск аббревиатур в таблицах и на рисунках </w:t>
+      </w:r>
+      <w:r>
+        <w:t xml:space="preserve">на данный момент </w:t>
+      </w:r>
+      <w:r>
+        <w:t>не имплементирован.</w:t>
+      </w:r>
+    </w:p>
+    <w:p>
+      <w:pPr>
+        <w:pStyle w:val="Heading1"/>
+      </w:pPr>
+      <w:r>
+        <w:t>Проверки</w:t>
+      </w:r>
+    </w:p>
+    <w:p>
+      <w:r>
+        <w:t xml:space="preserve">Если в документе уже есть вручную составленная таблица сокращений, программа проведёт сравнение и выявит различия между существующей таблицей и </w:t>
+      </w:r>
+      <w:r>
+        <w:t>новой</w:t>
+      </w:r>
+      <w:r>
+        <w:t>.</w:t>
+      </w:r>
+    </w:p>
+    <w:p>
+      <w:r>
+        <w:t>Результаты проверки включают:</w:t>
+      </w:r>
+    </w:p>
+    <w:p>
+      <w:pPr>
+        <w:pStyle w:val="ListParagraph"/>
+        <w:numPr>
+          <w:ilvl w:val="0"/>
+          <w:numId w:val="4"/>
+        </w:numPr>
+      </w:pPr>
+      <w:r>
+        <w:t>Аббревиатуры, которые присутствуют в исходной таблице, но не были найдены алгоритмом.</w:t>
+      </w:r>
+    </w:p>
+    <w:p>
+      <w:pPr>
+        <w:pStyle w:val="ListParagraph"/>
+        <w:numPr>
+          <w:ilvl w:val="0"/>
+          <w:numId w:val="4"/>
+        </w:numPr>
+      </w:pPr>
+      <w:r>
+        <w:t>Аббревиатуры, которые обнаружены программой, но отсутствуют в существующей таблице.</w:t>
+      </w:r>
+    </w:p>
+    <w:p>
+      <w:pPr>
+        <w:pStyle w:val="ListParagraph"/>
+        <w:numPr>
+          <w:ilvl w:val="0"/>
+          <w:numId w:val="4"/>
+        </w:numPr>
+      </w:pPr>
+      <w:r>
+        <w:t>Разные аббревиатуры с одинаковой расшифровкой в итоговой таблице.</w:t>
+      </w:r>
+    </w:p>
+    <w:p>
+      <w:pPr>
+        <w:pStyle w:val="ListParagraph"/>
+        <w:numPr>
+          <w:ilvl w:val="0"/>
+          <w:numId w:val="4"/>
+        </w:numPr>
+      </w:pPr>
+      <w:r>
+        <w:t>Разные расшифровки для одной и той же аббревиатуры</w:t>
+      </w:r>
+      <w:r>
+        <w:t xml:space="preserve"> (</w:t>
+      </w:r>
+      <w:r>
+        <w:t>если скрипт покажет такие, обратитесь, пожалуйста, к разработчику – скорее всего в ошибка в скрипте или словаре</w:t>
+      </w:r>
+      <w:r>
+        <w:t>)</w:t>
+      </w:r>
+      <w:r>
+        <w:t>.</w:t>
+      </w:r>
+    </w:p>
     <w:p>
       <w:pPr>
         <w:pStyle w:val="Heading1"/>
@@ -1901,19 +1690,49 @@
         </w:numPr>
       </w:pPr>
       <w:r>
-        <w:t xml:space="preserve">Если сокращение ни разу не использовалось в тексте, а есть только в </w:t>
-      </w:r>
-      <w:r>
-        <w:t xml:space="preserve">исходной таблице сокращений, </w:t>
-      </w:r>
-      <w:r>
-        <w:t xml:space="preserve">в сгенерироавнной </w:t>
-      </w:r>
-      <w:r>
-        <w:t xml:space="preserve">скриптом </w:t>
-      </w:r>
-      <w:r>
-        <w:t>таблице оно не появится.</w:t>
+        <w:t xml:space="preserve">Алгоритм исключает ограниченный список терминов. Если в тексте </w:t>
+      </w:r>
+      <w:r>
+        <w:t xml:space="preserve">окажутся </w:t>
+      </w:r>
+      <w:r>
+        <w:t xml:space="preserve">другие слова, </w:t>
+      </w:r>
+      <w:r>
+        <w:t xml:space="preserve">которые </w:t>
+      </w:r>
+      <w:r>
+        <w:t xml:space="preserve">систематически </w:t>
+      </w:r>
+      <w:r>
+        <w:t>пишутся</w:t>
+      </w:r>
+      <w:r>
+        <w:t xml:space="preserve"> заглавными буквами, программа</w:t>
+      </w:r>
+      <w:r>
+        <w:t xml:space="preserve"> продолжит</w:t>
+      </w:r>
+      <w:r>
+        <w:t xml:space="preserve"> распозна</w:t>
+      </w:r>
+      <w:r>
+        <w:t>вать</w:t>
+      </w:r>
+      <w:r>
+        <w:t xml:space="preserve"> их </w:t>
+      </w:r>
+      <w:r>
+        <w:t xml:space="preserve">как сокращения </w:t>
+      </w:r>
+      <w:r>
+        <w:t>и предл</w:t>
+      </w:r>
+      <w:r>
+        <w:t>агать</w:t>
+      </w:r>
+      <w:r>
+        <w:t xml:space="preserve"> ввести расшифровку. Чтобы добавить такие слова в список исключений, необходимо уведомить разработчика.</w:t>
       </w:r>
     </w:p>
     <w:p>
@@ -1925,49 +1744,100 @@
         </w:numPr>
       </w:pPr>
       <w:r>
-        <w:t xml:space="preserve">Алгоритм исключает ограниченный список терминов. Если в тексте </w:t>
-      </w:r>
-      <w:r>
-        <w:t xml:space="preserve">окажутся </w:t>
-      </w:r>
-      <w:r>
-        <w:t xml:space="preserve">другие слова, </w:t>
-      </w:r>
-      <w:r>
-        <w:t xml:space="preserve">которые </w:t>
-      </w:r>
-      <w:r>
-        <w:t xml:space="preserve">систематически </w:t>
-      </w:r>
-      <w:r>
-        <w:t>пишутся</w:t>
-      </w:r>
-      <w:r>
-        <w:t xml:space="preserve"> заглавными буквами, программа</w:t>
-      </w:r>
-      <w:r>
-        <w:t xml:space="preserve"> продолжит</w:t>
-      </w:r>
-      <w:r>
-        <w:t xml:space="preserve"> распозна</w:t>
-      </w:r>
-      <w:r>
-        <w:t>вать</w:t>
-      </w:r>
-      <w:r>
-        <w:t xml:space="preserve"> их </w:t>
-      </w:r>
-      <w:r>
-        <w:t xml:space="preserve">как сокращения </w:t>
-      </w:r>
-      <w:r>
-        <w:t>и предл</w:t>
-      </w:r>
-      <w:r>
-        <w:t>агать</w:t>
-      </w:r>
-      <w:r>
-        <w:t xml:space="preserve"> ввести расшифровку. Чтобы добавить такие слова в список исключений, необходимо уведомить разработчика.</w:t>
+        <w:t>Могут встречаться сложные</w:t>
+      </w:r>
+      <w:r>
+        <w:t xml:space="preserve"> (</w:t>
+      </w:r>
+      <w:r>
+        <w:t>не удовлетворяю</w:t>
+      </w:r>
+      <w:r>
+        <w:t>щие</w:t>
+      </w:r>
+      <w:r>
+        <w:t xml:space="preserve"> условиям поиска</w:t>
+      </w:r>
+      <w:r>
+        <w:t>)</w:t>
+      </w:r>
+      <w:r>
+        <w:t xml:space="preserve"> аббревиатуры, например, фармакокинетические параметры: </w:t>
+      </w:r>
+      <w:proofErr w:type="spellStart"/>
+      <w:r>
+        <w:rPr>
+          <w:highlight w:val="green"/>
+          <w:lang w:val="en-US"/>
+        </w:rPr>
+        <w:t>Vd</w:t>
+      </w:r>
+      <w:proofErr w:type="spellEnd"/>
+      <w:r>
+        <w:t xml:space="preserve">, </w:t>
+      </w:r>
+      <w:proofErr w:type="spellStart"/>
+      <w:r>
+        <w:rPr>
+          <w:highlight w:val="green"/>
+          <w:lang w:val="en-US"/>
+        </w:rPr>
+        <w:t>Cmax</w:t>
+      </w:r>
+      <w:proofErr w:type="spellEnd"/>
+      <w:r>
+        <w:t xml:space="preserve">, </w:t>
+      </w:r>
+      <w:r>
+        <w:rPr>
+          <w:highlight w:val="green"/>
+          <w:lang w:val="en-US"/>
+        </w:rPr>
+        <w:t>T</w:t>
+      </w:r>
+      <w:r>
+        <w:rPr>
+          <w:highlight w:val="green"/>
+          <w:vertAlign w:val="subscript"/>
+        </w:rPr>
+        <w:t>1/2</w:t>
+      </w:r>
+      <w:r>
+        <w:t>.</w:t>
+      </w:r>
+      <w:r>
+        <w:t xml:space="preserve"> Указанные </w:t>
+      </w:r>
+      <w:r>
+        <w:rPr>
+          <w:highlight w:val="green"/>
+        </w:rPr>
+        <w:t>ФК</w:t>
+      </w:r>
+      <w:r>
+        <w:t xml:space="preserve"> параметры уже есть в словаре и будут автоматически найдены программой. Однако новые сложные аббревиатуры, такие как </w:t>
+      </w:r>
+      <w:proofErr w:type="spellStart"/>
+      <w:r>
+        <w:rPr>
+          <w:highlight w:val="yellow"/>
+          <w:lang w:val="en-US"/>
+        </w:rPr>
+        <w:t>Cinf</w:t>
+      </w:r>
+      <w:proofErr w:type="spellEnd"/>
+      <w:r>
+        <w:t xml:space="preserve"> или </w:t>
+      </w:r>
+      <w:r>
+        <w:rPr>
+          <w:highlight w:val="yellow"/>
+          <w:lang w:val="en-US"/>
+        </w:rPr>
+        <w:t>Tbc</w:t>
+      </w:r>
+      <w:r>
+        <w:t>, не будут обнаружены.</w:t>
       </w:r>
     </w:p>
     <w:p>
@@ -1979,94 +1849,63 @@
         </w:numPr>
       </w:pPr>
       <w:r>
-        <w:t>Могут встречаться сложные</w:t>
-      </w:r>
-      <w:r>
-        <w:t xml:space="preserve"> (</w:t>
-      </w:r>
-      <w:r>
-        <w:t>не удовлетворяю</w:t>
-      </w:r>
-      <w:r>
-        <w:t>щие</w:t>
-      </w:r>
-      <w:r>
-        <w:t xml:space="preserve"> условиям поиска</w:t>
-      </w:r>
-      <w:r>
-        <w:t>)</w:t>
-      </w:r>
-      <w:r>
-        <w:t xml:space="preserve"> аббревиатуры, например, фармакокинетические параметры: </w:t>
+        <w:lastRenderedPageBreak/>
+        <w:t>Аббревиатуры из двух слов (например,</w:t>
+      </w:r>
+      <w:r>
+        <w:t xml:space="preserve"> часто пишут</w:t>
+      </w:r>
+      <w:r>
+        <w:t xml:space="preserve"> </w:t>
+      </w:r>
+      <w:r>
+        <w:rPr>
+          <w:highlight w:val="green"/>
+        </w:rPr>
+        <w:t>NCI-CTC</w:t>
+      </w:r>
+      <w:r>
+        <w:t xml:space="preserve"> </w:t>
       </w:r>
       <w:r>
         <w:rPr>
           <w:highlight w:val="green"/>
           <w:lang w:val="en-US"/>
         </w:rPr>
-        <w:t>Vd</w:t>
-      </w:r>
-      <w:r>
-        <w:t xml:space="preserve">, </w:t>
+        <w:t>AE</w:t>
+      </w:r>
+      <w:r>
+        <w:t xml:space="preserve">) программа распознает как отдельные сокращения. Если пользователь введет расшифровку для каждого компонента, а в словаре уже есть </w:t>
+      </w:r>
+      <w:r>
+        <w:t xml:space="preserve">правильные версии написания (в данном случае </w:t>
       </w:r>
       <w:r>
         <w:rPr>
           <w:highlight w:val="green"/>
-          <w:lang w:val="en-US"/>
-        </w:rPr>
-        <w:t>Cmax</w:t>
-      </w:r>
-      <w:r>
-        <w:t xml:space="preserve">, </w:t>
+        </w:rPr>
+        <w:t>NCI</w:t>
+      </w:r>
+      <w:r>
+        <w:t xml:space="preserve"> и  </w:t>
       </w:r>
       <w:r>
         <w:rPr>
           <w:highlight w:val="green"/>
-          <w:lang w:val="en-US"/>
-        </w:rPr>
-        <w:t>T</w:t>
-      </w:r>
-      <w:r>
-        <w:rPr>
-          <w:highlight w:val="green"/>
-          <w:vertAlign w:val="subscript"/>
-        </w:rPr>
-        <w:t>1/2</w:t>
-      </w:r>
-      <w:r>
-        <w:t>.</w:t>
-      </w:r>
-      <w:r>
-        <w:t xml:space="preserve"> Указанные </w:t>
-      </w:r>
-      <w:r>
-        <w:rPr>
-          <w:highlight w:val="green"/>
-        </w:rPr>
-        <w:t>ФК</w:t>
-      </w:r>
-      <w:r>
-        <w:t xml:space="preserve"> параметры уже есть в словаре и будут автоматически найдены программой. Однако новые сложные аббревиатуры, такие как </w:t>
-      </w:r>
-      <w:r>
-        <w:rPr>
-          <w:highlight w:val="yellow"/>
-          <w:lang w:val="en-US"/>
-        </w:rPr>
-        <w:t>Cinf</w:t>
-      </w:r>
-      <w:r>
-        <w:t xml:space="preserve"> или </w:t>
-      </w:r>
-      <w:r>
-        <w:rPr>
-          <w:highlight w:val="yellow"/>
-          <w:lang w:val="en-US"/>
-        </w:rPr>
-        <w:t>Tbc</w:t>
-      </w:r>
-      <w:r>
-        <w:t>, не будут обнаружены.</w:t>
+        </w:rPr>
+        <w:t>CTCAE</w:t>
+      </w:r>
+      <w:r>
+        <w:t>)</w:t>
+      </w:r>
+      <w:r>
+        <w:t xml:space="preserve">, в таблице окажутся все </w:t>
+      </w:r>
+      <w:r>
+        <w:t>варианты</w:t>
+      </w:r>
+      <w:r>
+        <w:t>. При подготовке документа следует учитывать, что на данный момент единственный способ обработки аббревиатур, состоящих из нескольких слов – обращение к разработчику с просьбой внести их в словарь.</w:t>
       </w:r>
     </w:p>
     <w:p>
@@ -2078,114 +1917,81 @@
         </w:numPr>
       </w:pPr>
       <w:r>
-        <w:t>Аббревиатуры из двух слов (например,) программа распознает как отдельные сокращения. Если пользователь введет расшифровку для каждого компонента, а в словаре уже есть полная форма, в таблице окажутся все три записи. В настоящий момент в словаре присутству</w:t>
-      </w:r>
-      <w:r>
-        <w:t>ю</w:t>
-      </w:r>
-      <w:r>
-        <w:t xml:space="preserve">т </w:t>
-      </w:r>
-      <w:r>
-        <w:t>расшифровки для компонентов</w:t>
-      </w:r>
+        <w:t>Если одна и та же аббревиатура встречается в</w:t>
+      </w:r>
+      <w:r>
+        <w:t xml:space="preserve"> словаре и</w:t>
+      </w:r>
+      <w:r>
+        <w:t xml:space="preserve"> тексте в разных </w:t>
+      </w:r>
+      <w:r>
+        <w:t>вариантах написания</w:t>
+      </w:r>
+      <w:r>
+        <w:t xml:space="preserve">, например, </w:t>
+      </w:r>
+      <w:r>
+        <w:rPr>
+          <w:highlight w:val="green"/>
+        </w:rPr>
+        <w:t>AUC0-24</w:t>
+      </w:r>
+      <w:r>
+        <w:t xml:space="preserve"> и </w:t>
+      </w:r>
+      <w:r>
+        <w:rPr>
+          <w:highlight w:val="green"/>
+        </w:rPr>
+        <w:t>AUC(0-24)</w:t>
+      </w:r>
+      <w:r>
+        <w:t>, все варианты попадут в итоговую таблицу</w:t>
+      </w:r>
+      <w:r>
+        <w:t xml:space="preserve"> (</w:t>
+      </w:r>
+      <w:proofErr w:type="spellStart"/>
+      <w:r>
+        <w:rPr>
+          <w:lang w:val="en-US"/>
+        </w:rPr>
+        <w:t>auc</w:t>
+      </w:r>
+      <w:proofErr w:type="spellEnd"/>
       <w:r>
         <w:t xml:space="preserve"> </w:t>
       </w:r>
       <w:r>
-        <w:rPr>
-          <w:highlight w:val="yellow"/>
-        </w:rPr>
-        <w:t>«NCI</w:t>
-      </w:r>
-      <w:r>
-        <w:rPr>
-          <w:highlight w:val="yellow"/>
-        </w:rPr>
-        <w:t>»</w:t>
-      </w:r>
-      <w:r>
-        <w:t xml:space="preserve"> и</w:t>
+        <w:t>&lt;</w:t>
+      </w:r>
+      <w:r>
+        <w:t>большими буквами</w:t>
+      </w:r>
+      <w:r>
+        <w:t>&gt;</w:t>
       </w:r>
       <w:r>
         <w:t xml:space="preserve"> </w:t>
       </w:r>
       <w:r>
-        <w:rPr>
-          <w:highlight w:val="yellow"/>
-        </w:rPr>
-        <w:t>«</w:t>
-      </w:r>
-      <w:r>
-        <w:rPr>
-          <w:highlight w:val="yellow"/>
-        </w:rPr>
-        <w:t>CTCAE»</w:t>
-      </w:r>
-      <w:r>
-        <w:t xml:space="preserve">, но нет варианта написания </w:t>
-      </w:r>
-      <w:r>
-        <w:rPr>
-          <w:highlight w:val="yellow"/>
-        </w:rPr>
-        <w:t>«NCI-CTC»</w:t>
-      </w:r>
-      <w:r>
-        <w:t xml:space="preserve"> и нет аббревиатеры</w:t>
+        <w:t>в данном случае тоже попадет в таблицу, так как имеется в словаре и будет найде</w:t>
+      </w:r>
+      <w:r>
+        <w:t>н</w:t>
+      </w:r>
+      <w:r>
+        <w:t>а</w:t>
+      </w:r>
+      <w:r>
+        <w:t xml:space="preserve"> поиском всех аббревиатур словаря в тексте)</w:t>
+      </w:r>
+      <w:r>
+        <w:t>.</w:t>
       </w:r>
       <w:r>
         <w:t xml:space="preserve"> </w:t>
-      </w:r>
-      <w:r>
-        <w:t>П</w:t>
-      </w:r>
-      <w:r>
-        <w:t xml:space="preserve">оэтому в таблице </w:t>
-      </w:r>
-      <w:r>
-        <w:lastRenderedPageBreak/>
-        <w:t xml:space="preserve">окажутся только расшифровки отдельно для  </w:t>
-      </w:r>
-      <w:r>
-        <w:rPr>
-          <w:highlight w:val="green"/>
-        </w:rPr>
-        <w:t>NCI-CTC</w:t>
-      </w:r>
-      <w:r>
-        <w:t xml:space="preserve"> и </w:t>
-      </w:r>
-      <w:r>
-        <w:rPr>
-          <w:highlight w:val="green"/>
-        </w:rPr>
-        <w:t>AE</w:t>
-      </w:r>
-      <w:r>
-        <w:t xml:space="preserve"> (если </w:t>
-      </w:r>
-      <w:r>
-        <w:rPr>
-          <w:rFonts w:eastAsia="Times New Roman"/>
-        </w:rPr>
-        <w:t xml:space="preserve">если этот шаг не был пропущен нажатием </w:t>
-      </w:r>
-      <w:r>
-        <w:rPr>
-          <w:rFonts w:eastAsia="Times New Roman"/>
-          <w:lang w:val="en-US"/>
-        </w:rPr>
-        <w:t>Enter</w:t>
-      </w:r>
-      <w:r>
-        <w:rPr>
-          <w:rFonts w:eastAsia="Times New Roman"/>
-        </w:rPr>
-        <w:t xml:space="preserve"> вместо ввода текста</w:t>
-      </w:r>
-      <w:r>
-        <w:t>).</w:t>
       </w:r>
     </w:p>
     <w:p>
@@ -2197,7 +2003,13 @@
         </w:numPr>
       </w:pPr>
       <w:r>
-        <w:t>При подготовке документа следует учитывать, что на данный момент единственный способ обработки аббревиатур, состоящих из нескольких слов – обращение к разработчику с просьбой внести их в словарь.</w:t>
+        <w:t xml:space="preserve">Если раздел </w:t>
+      </w:r>
+      <w:r>
+        <w:t xml:space="preserve">со списком литературы </w:t>
+      </w:r>
+      <w:r>
+        <w:t>оформлен в другом стиле или под другим названием, скрипт продолжит поиск и может добавить в таблицу сокращений аббревиатуры из литературных ссылок.</w:t>
       </w:r>
     </w:p>
     <w:p>
@@ -2209,46 +2021,26 @@
         </w:numPr>
       </w:pPr>
       <w:r>
-        <w:t xml:space="preserve">Скрипт не проверяет, соответствует ли найденная аббревиатура тому значению, которое имел в виду автор. Если в словаре есть </w:t>
-      </w:r>
-      <w:r>
-        <w:t xml:space="preserve">только одна возможная </w:t>
-      </w:r>
-      <w:r>
-        <w:t xml:space="preserve">расшифровка, программа автоматически выберет её, даже если в контексте требуется иной вариант. </w:t>
-      </w:r>
-      <w:r>
-        <w:t>О</w:t>
-      </w:r>
-      <w:r>
-        <w:t xml:space="preserve">бращение к </w:t>
-      </w:r>
-      <w:r>
-        <w:t xml:space="preserve">словарю для ознакомления с имеющимися расшифровками и к </w:t>
-      </w:r>
-      <w:r>
-        <w:t xml:space="preserve">разработчику </w:t>
-      </w:r>
-      <w:r>
-        <w:t>с просьбой</w:t>
-      </w:r>
-      <w:r>
-        <w:t xml:space="preserve"> обнов</w:t>
-      </w:r>
-      <w:r>
-        <w:t>ить</w:t>
-      </w:r>
-      <w:r>
-        <w:t xml:space="preserve"> словар</w:t>
-      </w:r>
-      <w:r>
-        <w:t>ь</w:t>
-      </w:r>
-      <w:r>
-        <w:t xml:space="preserve"> </w:t>
-      </w:r>
-      <w:r>
-        <w:t>заранее позволит избежать таких ситуаций.</w:t>
+        <w:t>Если при вводе расшифровки пользователь допустит ошибку, скрипт не сможет её исправить. В этом случае потребуется ручное редактирование таблицы сокращений.</w:t>
+      </w:r>
+    </w:p>
+    <w:p>
+      <w:pPr>
+        <w:pStyle w:val="Heading1"/>
+      </w:pPr>
+      <w:r>
+        <w:t>Список литературы</w:t>
+      </w:r>
+    </w:p>
+    <w:p>
+      <w:r>
+        <w:t>Аббревиатуры</w:t>
+      </w:r>
+      <w:r>
+        <w:t xml:space="preserve">, </w:t>
+      </w:r>
+      <w:r>
+        <w:t>использованные в списке литературы не добавляются в таблицу сокращений.</w:t>
       </w:r>
     </w:p>
     <w:p>
@@ -2256,59 +2048,77 @@
         <w:pStyle w:val="ListParagraph"/>
         <w:numPr>
           <w:ilvl w:val="0"/>
-          <w:numId w:val="10"/>
+          <w:numId w:val="12"/>
         </w:numPr>
-      </w:pPr>
-      <w:r>
-        <w:t>Если одна и та же аббревиатура встречается в</w:t>
-      </w:r>
-      <w:r>
-        <w:t xml:space="preserve"> словаре и</w:t>
-      </w:r>
-      <w:r>
-        <w:t xml:space="preserve"> тексте в разных форматах, например, </w:t>
-      </w:r>
-      <w:r>
-        <w:rPr>
-          <w:highlight w:val="green"/>
-        </w:rPr>
-        <w:t>AUC0-24</w:t>
-      </w:r>
-      <w:r>
-        <w:t xml:space="preserve"> и </w:t>
-      </w:r>
-      <w:r>
-        <w:rPr>
-          <w:highlight w:val="green"/>
-        </w:rPr>
-        <w:t>AUC(0-24)</w:t>
-      </w:r>
-      <w:r>
-        <w:t>, все варианты попадут в итоговую таблицу</w:t>
-      </w:r>
-      <w:r>
-        <w:t xml:space="preserve"> (</w:t>
-      </w:r>
-      <w:r>
         <w:rPr>
           <w:lang w:val="en-US"/>
         </w:rPr>
-        <w:t>auc</w:t>
-      </w:r>
-      <w:r>
-        <w:t xml:space="preserve"> в данном случае тоже попадет в таблицу, так как имеется в словаре и будет найде</w:t>
-      </w:r>
-      <w:r>
-        <w:t>н</w:t>
-      </w:r>
-      <w:r>
-        <w:t xml:space="preserve"> поиском всех аббревиатур словаря в тексте)</w:t>
-      </w:r>
-      <w:r>
-        <w:t>.</w:t>
-      </w:r>
-      <w:r>
-        <w:t xml:space="preserve"> </w:t>
+      </w:pPr>
+      <w:r>
+        <w:rPr>
+          <w:lang w:val="en-US"/>
+        </w:rPr>
+        <w:t xml:space="preserve">World Health Organization. </w:t>
+      </w:r>
+      <w:r>
+        <w:rPr>
+          <w:highlight w:val="yellow"/>
+          <w:lang w:val="en-US"/>
+        </w:rPr>
+        <w:t>WHO</w:t>
+      </w:r>
+      <w:r>
+        <w:rPr>
+          <w:lang w:val="en-US"/>
+        </w:rPr>
+        <w:t xml:space="preserve"> Guidelines on ...</w:t>
+      </w:r>
+    </w:p>
+    <w:p>
+      <w:pPr>
+        <w:rPr>
+          <w:lang w:val="en-US"/>
+        </w:rPr>
+      </w:pPr>
+    </w:p>
+    <w:p>
+      <w:pPr>
+        <w:pStyle w:val="Heading1"/>
+        <w:rPr>
+          <w:lang w:val="en-US"/>
+        </w:rPr>
+      </w:pPr>
+      <w:r>
+        <w:rPr>
+          <w:lang w:val="en-US"/>
+        </w:rPr>
+        <w:t>TODO</w:t>
+      </w:r>
+    </w:p>
+    <w:p>
+      <w:pPr>
+        <w:pStyle w:val="Heading1"/>
+        <w:numPr>
+          <w:ilvl w:val="0"/>
+          <w:numId w:val="13"/>
+        </w:numPr>
+      </w:pPr>
+      <w:r>
+        <w:t>Добавление новых аббревиатур и расшифровок</w:t>
+      </w:r>
+    </w:p>
+    <w:p>
+      <w:r>
+        <w:t>Когда в документе встречается новая аббревиатура, отсутствующая в словаре, программа предложит пользователю ввести расшифровку (описание)</w:t>
+      </w:r>
+      <w:r>
+        <w:t xml:space="preserve">. </w:t>
+      </w:r>
+      <w:r>
+        <w:t>Процесс</w:t>
+      </w:r>
+      <w:r>
+        <w:t>:</w:t>
       </w:r>
     </w:p>
     <w:p>
@@ -2316,11 +2126,11 @@
         <w:pStyle w:val="ListParagraph"/>
         <w:numPr>
           <w:ilvl w:val="0"/>
-          <w:numId w:val="10"/>
+          <w:numId w:val="6"/>
         </w:numPr>
       </w:pPr>
       <w:r>
-        <w:t>Алгоритм прекращает поиск при обнаружении заголовка «Список литературы» (Heading 1). Если раздел оформлен в другом стиле или под другим названием, скрипт продолжит поиск и может добавить в таблицу сокращений аббревиатуры из литературных ссылок.</w:t>
+        <w:t>Программа покажет контекст в котором аббревиатура найдена (все куски текста.</w:t>
       </w:r>
     </w:p>
     <w:p>
@@ -2328,32 +2138,14 @@
         <w:pStyle w:val="ListParagraph"/>
         <w:numPr>
           <w:ilvl w:val="0"/>
-          <w:numId w:val="10"/>
+          <w:numId w:val="6"/>
         </w:numPr>
       </w:pPr>
       <w:r>
-        <w:t>Если при вводе расшифровки пользователь допустит ошибку, скрипт не сможет её исправить. В этом случае потребуется ручное редактирование и словаря и таблицы сокращений.</w:t>
-      </w:r>
-    </w:p>
-    <w:p>
-      <w:pPr>
-        <w:pStyle w:val="Heading1"/>
-      </w:pPr>
-      <w:r>
-        <w:t>Проверк</w:t>
-      </w:r>
-      <w:r>
-        <w:t>и</w:t>
-      </w:r>
-    </w:p>
-    <w:p>
-      <w:r>
-        <w:t>Если в документе уже есть вручную составленная таблица сокращений, программа проведёт сравнение и выявит различия между существующей таблицей и автоматически сгенерированной.</w:t>
-      </w:r>
-    </w:p>
-    <w:p>
-      <w:r>
-        <w:t>Результаты проверки включают:</w:t>
+        <w:t xml:space="preserve">Пользователь вводит расшифровку вручную. </w:t>
+      </w:r>
+      <w:r>
+        <w:t>Или наживает х - «убрать»</w:t>
       </w:r>
     </w:p>
     <w:p>
@@ -2361,11 +2153,84 @@
         <w:pStyle w:val="ListParagraph"/>
         <w:numPr>
           <w:ilvl w:val="0"/>
-          <w:numId w:val="4"/>
+          <w:numId w:val="6"/>
         </w:numPr>
       </w:pPr>
       <w:r>
-        <w:t>Аббревиатуры, которые присутствуют в исходной таблице, но не были найдены алгоритмом.</w:t>
+        <w:t xml:space="preserve">Программа проверяет, есть ли в словаре </w:t>
+      </w:r>
+      <w:r>
+        <w:rPr>
+          <w:b/>
+          <w:bCs/>
+        </w:rPr>
+        <w:t>похожие</w:t>
+      </w:r>
+      <w:r>
+        <w:t xml:space="preserve"> описания.</w:t>
+      </w:r>
+    </w:p>
+    <w:p>
+      <w:pPr>
+        <w:pStyle w:val="ListParagraph"/>
+        <w:numPr>
+          <w:ilvl w:val="1"/>
+          <w:numId w:val="9"/>
+        </w:numPr>
+      </w:pPr>
+      <w:r>
+        <w:t>Если найдены, программа спросит, действительно ли необходимо добавить новую аббревиатуру, так как ранее для той же цели использовалась иная.</w:t>
+      </w:r>
+    </w:p>
+    <w:p>
+      <w:pPr>
+        <w:pStyle w:val="ListParagraph"/>
+        <w:numPr>
+          <w:ilvl w:val="1"/>
+          <w:numId w:val="9"/>
+        </w:numPr>
+      </w:pPr>
+      <w:r>
+        <w:t>Пользователь может выбрать одну из имеющихся пар или все же добавить новую аббревиатуру с введенной расшифровкой.</w:t>
+      </w:r>
+    </w:p>
+    <w:p>
+      <w:pPr>
+        <w:rPr>
+          <w:b/>
+          <w:bCs/>
+        </w:rPr>
+      </w:pPr>
+      <w:r>
+        <w:rPr>
+          <w:b/>
+          <w:bCs/>
+        </w:rPr>
+        <w:t>Пример:</w:t>
+      </w:r>
+    </w:p>
+    <w:p>
+      <w:r>
+        <w:lastRenderedPageBreak/>
+        <w:t xml:space="preserve">Документ содержит новую аббревиатуру </w:t>
+      </w:r>
+      <w:r>
+        <w:rPr>
+          <w:highlight w:val="green"/>
+        </w:rPr>
+        <w:t>ТТг</w:t>
+      </w:r>
+      <w:r>
+        <w:t xml:space="preserve">. Пользователь вводит расшифровку </w:t>
+      </w:r>
+      <w:r>
+        <w:t>«</w:t>
+      </w:r>
+      <w:r>
+        <w:t>Тиреотропный гормон (гипофиз)</w:t>
+      </w:r>
+      <w:r>
+        <w:t>». Программа находит похожую пару (сопоставляя расшифровки):</w:t>
       </w:r>
     </w:p>
     <w:p>
@@ -2373,175 +2238,69 @@
         <w:pStyle w:val="ListParagraph"/>
         <w:numPr>
           <w:ilvl w:val="0"/>
-          <w:numId w:val="4"/>
+          <w:numId w:val="8"/>
         </w:numPr>
-      </w:pPr>
-      <w:r>
-        <w:t>Аббревиатуры, которые обнаружены программой, но отсутствуют в существующей таблице.</w:t>
-      </w:r>
-    </w:p>
-    <w:p>
-      <w:pPr>
-        <w:pStyle w:val="ListParagraph"/>
-        <w:numPr>
-          <w:ilvl w:val="0"/>
-          <w:numId w:val="4"/>
-        </w:numPr>
-      </w:pPr>
-      <w:r>
-        <w:t>Разные аббревиатуры с одинаковой расшифровкой в итоговой таблице.</w:t>
-      </w:r>
-    </w:p>
-    <w:p>
-      <w:pPr>
-        <w:pStyle w:val="ListParagraph"/>
-        <w:numPr>
-          <w:ilvl w:val="0"/>
-          <w:numId w:val="4"/>
-        </w:numPr>
-      </w:pPr>
-      <w:r>
-        <w:t>Разные</w:t>
+        <w:rPr>
+          <w:lang w:val="en-US"/>
+        </w:rPr>
+      </w:pPr>
+      <w:r>
+        <w:rPr>
+          <w:highlight w:val="green"/>
+        </w:rPr>
+        <w:t>ТТГ</w:t>
+      </w:r>
+      <w:r>
+        <w:t xml:space="preserve"> – Тиреотропный гормон</w:t>
+      </w:r>
+    </w:p>
+    <w:p>
+      <w:r>
+        <w:t xml:space="preserve">Пользователь может выбрать 1, чтобы добавить в таблицу сокращений пару ТТГ – Тиреотропный гормон, или нажать n, чтобы добавить новую пару </w:t>
+      </w:r>
+      <w:r>
+        <w:t>ТТ</w:t>
+      </w:r>
+      <w:r>
+        <w:t xml:space="preserve">г – </w:t>
+      </w:r>
+      <w:r>
+        <w:t>Тиреотропный гормон (гипофиз)</w:t>
+      </w:r>
+      <w:r>
+        <w:t>.</w:t>
+      </w:r>
+    </w:p>
+    <w:p>
+      <w:r>
+        <w:rPr>
+          <w:b/>
+          <w:bCs/>
+        </w:rPr>
+        <w:t>Важно:</w:t>
       </w:r>
       <w:r>
         <w:t xml:space="preserve"> </w:t>
       </w:r>
       <w:r>
-        <w:t>расшифровки</w:t>
-      </w:r>
-      <w:r>
-        <w:t xml:space="preserve"> </w:t>
-      </w:r>
-      <w:r>
-        <w:t>для одной и той же аббревиатуры</w:t>
-      </w:r>
-      <w:r>
-        <w:t xml:space="preserve"> (</w:t>
-      </w:r>
-      <w:r>
-        <w:t>если скрипт по</w:t>
-      </w:r>
-      <w:r>
-        <w:t>к</w:t>
-      </w:r>
-      <w:r>
-        <w:t xml:space="preserve">ажет такие, обратитесь, пожалуйста, к разработчику – скорее всего в ошибка в </w:t>
-      </w:r>
-      <w:r>
-        <w:t>скрипте</w:t>
-      </w:r>
-      <w:r>
-        <w:t xml:space="preserve"> или словаре</w:t>
-      </w:r>
-      <w:r>
-        <w:t>)</w:t>
-      </w:r>
-      <w:r>
-        <w:t>.</w:t>
-      </w:r>
-    </w:p>
-    <w:p>
-      <w:pPr>
-        <w:pStyle w:val="Heading1"/>
-      </w:pPr>
-      <w:r>
-        <w:t>Список литературы</w:t>
-      </w:r>
-    </w:p>
-    <w:p>
-      <w:r>
-        <w:t>Аббревиатуры</w:t>
-      </w:r>
-      <w:r>
-        <w:t xml:space="preserve">, </w:t>
-      </w:r>
-      <w:r>
-        <w:t>использованные в списке литературы не добавляются в таблицу сокращений.</w:t>
-      </w:r>
-    </w:p>
-    <w:p>
-      <w:pPr>
-        <w:rPr>
-          <w:lang w:val="en-US"/>
-        </w:rPr>
-      </w:pPr>
-      <w:r>
-        <w:rPr>
-          <w:rStyle w:val="hljs-bullet"/>
-          <w:lang w:val="en-US"/>
-        </w:rPr>
-        <w:t>1.</w:t>
-      </w:r>
-      <w:r>
-        <w:rPr>
-          <w:lang w:val="en-US"/>
-        </w:rPr>
-        <w:t xml:space="preserve"> </w:t>
-      </w:r>
-      <w:r>
-        <w:rPr>
-          <w:lang w:val="en-US"/>
-        </w:rPr>
-        <w:t>World</w:t>
-      </w:r>
-      <w:r>
-        <w:rPr>
-          <w:lang w:val="en-US"/>
-        </w:rPr>
-        <w:t xml:space="preserve"> </w:t>
-      </w:r>
-      <w:r>
-        <w:rPr>
-          <w:lang w:val="en-US"/>
-        </w:rPr>
-        <w:t>Health</w:t>
-      </w:r>
-      <w:r>
-        <w:rPr>
-          <w:lang w:val="en-US"/>
-        </w:rPr>
-        <w:t xml:space="preserve"> </w:t>
-      </w:r>
-      <w:r>
-        <w:rPr>
-          <w:lang w:val="en-US"/>
-        </w:rPr>
-        <w:t>Organization</w:t>
-      </w:r>
-      <w:r>
-        <w:rPr>
-          <w:lang w:val="en-US"/>
-        </w:rPr>
+        <w:t>Если выбрана существующая аббревиатура (ТТГ), пользователю рекомендуется проверить текст документа и вручную заменить ТТг на ТТГ</w:t>
+      </w:r>
+      <w:r>
         <w:t xml:space="preserve">. </w:t>
       </w:r>
       <w:r>
-        <w:rPr>
-          <w:highlight w:val="yellow"/>
-          <w:lang w:val="en-US"/>
-        </w:rPr>
-        <w:t>WHO</w:t>
-      </w:r>
-      <w:r>
-        <w:rPr>
-          <w:lang w:val="en-US"/>
-        </w:rPr>
-        <w:t xml:space="preserve"> Guidelines on ...</w:t>
-      </w:r>
-    </w:p>
-    <w:p>
-      <w:pPr>
-        <w:rPr>
-          <w:lang w:val="en-US"/>
-        </w:rPr>
-      </w:pPr>
-    </w:p>
-    <w:p>
-      <w:pPr>
-        <w:rPr>
-          <w:lang w:val="en-US"/>
-        </w:rPr>
-      </w:pPr>
-    </w:p>
+        <w:t>Если пользователь добавит новую аббревиатуру (ТТг)</w:t>
+      </w:r>
+      <w:r>
+        <w:t xml:space="preserve"> и обновит словарь – </w:t>
+      </w:r>
+      <w:r>
+        <w:t>обе записи останутся. Это может привести к необходимости ручной проверки для единообразия сокращений в будущем.</w:t>
+      </w:r>
+    </w:p>
+    <w:p/>
+    <w:p/>
+    <w:p/>
     <w:sectPr>
       <w:pgSz w:w="12240" w:h="15840"/>
       <w:pgMar w:top="1440" w:right="1440" w:bottom="1440" w:left="1440" w:header="708" w:footer="708" w:gutter="0"/>
@@ -2754,6 +2513,119 @@
     </w:lvl>
   </w:abstractNum>
   <w:abstractNum w:abstractNumId="2" w15:restartNumberingAfterBreak="0">
+    <w:nsid w:val="212710AF"/>
+    <w:multiLevelType w:val="hybridMultilevel"/>
+    <w:tmpl w:val="AE72DA2E"/>
+    <w:lvl w:ilvl="0" w:tplc="00367BEC">
+      <w:start w:val="1"/>
+      <w:numFmt w:val="bullet"/>
+      <w:lvlText w:val="-"/>
+      <w:lvlJc w:val="left"/>
+      <w:pPr>
+        <w:ind w:left="720" w:hanging="360"/>
+      </w:pPr>
+      <w:rPr>
+        <w:rFonts w:ascii="Times New Roman" w:eastAsiaTheme="majorEastAsia" w:hAnsi="Times New Roman" w:cs="Times New Roman" w:hint="default"/>
+      </w:rPr>
+    </w:lvl>
+    <w:lvl w:ilvl="1" w:tplc="04090003" w:tentative="1">
+      <w:start w:val="1"/>
+      <w:numFmt w:val="bullet"/>
+      <w:lvlText w:val="o"/>
+      <w:lvlJc w:val="left"/>
+      <w:pPr>
+        <w:ind w:left="1440" w:hanging="360"/>
+      </w:pPr>
+      <w:rPr>
+        <w:rFonts w:ascii="Courier New" w:hAnsi="Courier New" w:cs="Courier New" w:hint="default"/>
+      </w:rPr>
+    </w:lvl>
+    <w:lvl w:ilvl="2" w:tplc="04090005" w:tentative="1">
+      <w:start w:val="1"/>
+      <w:numFmt w:val="bullet"/>
+      <w:lvlText w:val=""/>
+      <w:lvlJc w:val="left"/>
+      <w:pPr>
+        <w:ind w:left="2160" w:hanging="360"/>
+      </w:pPr>
+      <w:rPr>
+        <w:rFonts w:ascii="Wingdings" w:hAnsi="Wingdings" w:hint="default"/>
+      </w:rPr>
+    </w:lvl>
+    <w:lvl w:ilvl="3" w:tplc="04090001" w:tentative="1">
+      <w:start w:val="1"/>
+      <w:numFmt w:val="bullet"/>
+      <w:lvlText w:val=""/>
+      <w:lvlJc w:val="left"/>
+      <w:pPr>
+        <w:ind w:left="2880" w:hanging="360"/>
+      </w:pPr>
+      <w:rPr>
+        <w:rFonts w:ascii="Symbol" w:hAnsi="Symbol" w:hint="default"/>
+      </w:rPr>
+    </w:lvl>
+    <w:lvl w:ilvl="4" w:tplc="04090003" w:tentative="1">
+      <w:start w:val="1"/>
+      <w:numFmt w:val="bullet"/>
+      <w:lvlText w:val="o"/>
+      <w:lvlJc w:val="left"/>
+      <w:pPr>
+        <w:ind w:left="3600" w:hanging="360"/>
+      </w:pPr>
+      <w:rPr>
+        <w:rFonts w:ascii="Courier New" w:hAnsi="Courier New" w:cs="Courier New" w:hint="default"/>
+      </w:rPr>
+    </w:lvl>
+    <w:lvl w:ilvl="5" w:tplc="04090005" w:tentative="1">
+      <w:start w:val="1"/>
+      <w:numFmt w:val="bullet"/>
+      <w:lvlText w:val=""/>
+      <w:lvlJc w:val="left"/>
+      <w:pPr>
+        <w:ind w:left="4320" w:hanging="360"/>
+      </w:pPr>
+      <w:rPr>
+        <w:rFonts w:ascii="Wingdings" w:hAnsi="Wingdings" w:hint="default"/>
+      </w:rPr>
+    </w:lvl>
+    <w:lvl w:ilvl="6" w:tplc="04090001" w:tentative="1">
+      <w:start w:val="1"/>
+      <w:numFmt w:val="bullet"/>
+      <w:lvlText w:val=""/>
+      <w:lvlJc w:val="left"/>
+      <w:pPr>
+        <w:ind w:left="5040" w:hanging="360"/>
+      </w:pPr>
+      <w:rPr>
+        <w:rFonts w:ascii="Symbol" w:hAnsi="Symbol" w:hint="default"/>
+      </w:rPr>
+    </w:lvl>
+    <w:lvl w:ilvl="7" w:tplc="04090003" w:tentative="1">
+      <w:start w:val="1"/>
+      <w:numFmt w:val="bullet"/>
+      <w:lvlText w:val="o"/>
+      <w:lvlJc w:val="left"/>
+      <w:pPr>
+        <w:ind w:left="5760" w:hanging="360"/>
+      </w:pPr>
+      <w:rPr>
+        <w:rFonts w:ascii="Courier New" w:hAnsi="Courier New" w:cs="Courier New" w:hint="default"/>
+      </w:rPr>
+    </w:lvl>
+    <w:lvl w:ilvl="8" w:tplc="04090005" w:tentative="1">
+      <w:start w:val="1"/>
+      <w:numFmt w:val="bullet"/>
+      <w:lvlText w:val=""/>
+      <w:lvlJc w:val="left"/>
+      <w:pPr>
+        <w:ind w:left="6480" w:hanging="360"/>
+      </w:pPr>
+      <w:rPr>
+        <w:rFonts w:ascii="Wingdings" w:hAnsi="Wingdings" w:hint="default"/>
+      </w:rPr>
+    </w:lvl>
+  </w:abstractNum>
+  <w:abstractNum w:abstractNumId="3" w15:restartNumberingAfterBreak="0">
     <w:nsid w:val="2B19297E"/>
     <w:multiLevelType w:val="hybridMultilevel"/>
     <w:tmpl w:val="FD8462E0"/>
@@ -2866,7 +2738,7 @@
       </w:rPr>
     </w:lvl>
   </w:abstractNum>
-  <w:abstractNum w:abstractNumId="3" w15:restartNumberingAfterBreak="0">
+  <w:abstractNum w:abstractNumId="4" w15:restartNumberingAfterBreak="0">
     <w:nsid w:val="37822308"/>
     <w:multiLevelType w:val="hybridMultilevel"/>
     <w:tmpl w:val="FA148168"/>
@@ -2957,7 +2829,96 @@
       </w:pPr>
     </w:lvl>
   </w:abstractNum>
-  <w:abstractNum w:abstractNumId="4" w15:restartNumberingAfterBreak="0">
+  <w:abstractNum w:abstractNumId="5" w15:restartNumberingAfterBreak="0">
+    <w:nsid w:val="39396D96"/>
+    <w:multiLevelType w:val="hybridMultilevel"/>
+    <w:tmpl w:val="7366B2C0"/>
+    <w:lvl w:ilvl="0" w:tplc="0409000F">
+      <w:start w:val="1"/>
+      <w:numFmt w:val="decimal"/>
+      <w:lvlText w:val="%1."/>
+      <w:lvlJc w:val="left"/>
+      <w:pPr>
+        <w:ind w:left="720" w:hanging="360"/>
+      </w:pPr>
+      <w:rPr>
+        <w:rFonts w:hint="default"/>
+      </w:rPr>
+    </w:lvl>
+    <w:lvl w:ilvl="1" w:tplc="04090019" w:tentative="1">
+      <w:start w:val="1"/>
+      <w:numFmt w:val="lowerLetter"/>
+      <w:lvlText w:val="%2."/>
+      <w:lvlJc w:val="left"/>
+      <w:pPr>
+        <w:ind w:left="1440" w:hanging="360"/>
+      </w:pPr>
+    </w:lvl>
+    <w:lvl w:ilvl="2" w:tplc="0409001B" w:tentative="1">
+      <w:start w:val="1"/>
+      <w:numFmt w:val="lowerRoman"/>
+      <w:lvlText w:val="%3."/>
+      <w:lvlJc w:val="right"/>
+      <w:pPr>
+        <w:ind w:left="2160" w:hanging="180"/>
+      </w:pPr>
+    </w:lvl>
+    <w:lvl w:ilvl="3" w:tplc="0409000F" w:tentative="1">
+      <w:start w:val="1"/>
+      <w:numFmt w:val="decimal"/>
+      <w:lvlText w:val="%4."/>
+      <w:lvlJc w:val="left"/>
+      <w:pPr>
+        <w:ind w:left="2880" w:hanging="360"/>
+      </w:pPr>
+    </w:lvl>
+    <w:lvl w:ilvl="4" w:tplc="04090019" w:tentative="1">
+      <w:start w:val="1"/>
+      <w:numFmt w:val="lowerLetter"/>
+      <w:lvlText w:val="%5."/>
+      <w:lvlJc w:val="left"/>
+      <w:pPr>
+        <w:ind w:left="3600" w:hanging="360"/>
+      </w:pPr>
+    </w:lvl>
+    <w:lvl w:ilvl="5" w:tplc="0409001B" w:tentative="1">
+      <w:start w:val="1"/>
+      <w:numFmt w:val="lowerRoman"/>
+      <w:lvlText w:val="%6."/>
+      <w:lvlJc w:val="right"/>
+      <w:pPr>
+        <w:ind w:left="4320" w:hanging="180"/>
+      </w:pPr>
+    </w:lvl>
+    <w:lvl w:ilvl="6" w:tplc="0409000F" w:tentative="1">
+      <w:start w:val="1"/>
+      <w:numFmt w:val="decimal"/>
+      <w:lvlText w:val="%7."/>
+      <w:lvlJc w:val="left"/>
+      <w:pPr>
+        <w:ind w:left="5040" w:hanging="360"/>
+      </w:pPr>
+    </w:lvl>
+    <w:lvl w:ilvl="7" w:tplc="04090019" w:tentative="1">
+      <w:start w:val="1"/>
+      <w:numFmt w:val="lowerLetter"/>
+      <w:lvlText w:val="%8."/>
+      <w:lvlJc w:val="left"/>
+      <w:pPr>
+        <w:ind w:left="5760" w:hanging="360"/>
+      </w:pPr>
+    </w:lvl>
+    <w:lvl w:ilvl="8" w:tplc="0409001B" w:tentative="1">
+      <w:start w:val="1"/>
+      <w:numFmt w:val="lowerRoman"/>
+      <w:lvlText w:val="%9."/>
+      <w:lvlJc w:val="right"/>
+      <w:pPr>
+        <w:ind w:left="6480" w:hanging="180"/>
+      </w:pPr>
+    </w:lvl>
+  </w:abstractNum>
+  <w:abstractNum w:abstractNumId="6" w15:restartNumberingAfterBreak="0">
     <w:nsid w:val="39B92DFE"/>
     <w:multiLevelType w:val="multilevel"/>
     <w:tmpl w:val="EB7EDCB2"/>
@@ -3084,7 +3045,7 @@
       </w:rPr>
     </w:lvl>
   </w:abstractNum>
-  <w:abstractNum w:abstractNumId="5" w15:restartNumberingAfterBreak="0">
+  <w:abstractNum w:abstractNumId="7" w15:restartNumberingAfterBreak="0">
     <w:nsid w:val="52164D2A"/>
     <w:multiLevelType w:val="hybridMultilevel"/>
     <w:tmpl w:val="102851AA"/>
@@ -3173,7 +3134,120 @@
       </w:pPr>
     </w:lvl>
   </w:abstractNum>
-  <w:abstractNum w:abstractNumId="6" w15:restartNumberingAfterBreak="0">
+  <w:abstractNum w:abstractNumId="8" w15:restartNumberingAfterBreak="0">
+    <w:nsid w:val="58CF432C"/>
+    <w:multiLevelType w:val="hybridMultilevel"/>
+    <w:tmpl w:val="5A84D002"/>
+    <w:lvl w:ilvl="0" w:tplc="04090001">
+      <w:start w:val="1"/>
+      <w:numFmt w:val="bullet"/>
+      <w:lvlText w:val=""/>
+      <w:lvlJc w:val="left"/>
+      <w:pPr>
+        <w:ind w:left="720" w:hanging="360"/>
+      </w:pPr>
+      <w:rPr>
+        <w:rFonts w:ascii="Symbol" w:hAnsi="Symbol" w:hint="default"/>
+      </w:rPr>
+    </w:lvl>
+    <w:lvl w:ilvl="1" w:tplc="04090003" w:tentative="1">
+      <w:start w:val="1"/>
+      <w:numFmt w:val="bullet"/>
+      <w:lvlText w:val="o"/>
+      <w:lvlJc w:val="left"/>
+      <w:pPr>
+        <w:ind w:left="1440" w:hanging="360"/>
+      </w:pPr>
+      <w:rPr>
+        <w:rFonts w:ascii="Courier New" w:hAnsi="Courier New" w:cs="Courier New" w:hint="default"/>
+      </w:rPr>
+    </w:lvl>
+    <w:lvl w:ilvl="2" w:tplc="04090005" w:tentative="1">
+      <w:start w:val="1"/>
+      <w:numFmt w:val="bullet"/>
+      <w:lvlText w:val=""/>
+      <w:lvlJc w:val="left"/>
+      <w:pPr>
+        <w:ind w:left="2160" w:hanging="360"/>
+      </w:pPr>
+      <w:rPr>
+        <w:rFonts w:ascii="Wingdings" w:hAnsi="Wingdings" w:hint="default"/>
+      </w:rPr>
+    </w:lvl>
+    <w:lvl w:ilvl="3" w:tplc="04090001" w:tentative="1">
+      <w:start w:val="1"/>
+      <w:numFmt w:val="bullet"/>
+      <w:lvlText w:val=""/>
+      <w:lvlJc w:val="left"/>
+      <w:pPr>
+        <w:ind w:left="2880" w:hanging="360"/>
+      </w:pPr>
+      <w:rPr>
+        <w:rFonts w:ascii="Symbol" w:hAnsi="Symbol" w:hint="default"/>
+      </w:rPr>
+    </w:lvl>
+    <w:lvl w:ilvl="4" w:tplc="04090003" w:tentative="1">
+      <w:start w:val="1"/>
+      <w:numFmt w:val="bullet"/>
+      <w:lvlText w:val="o"/>
+      <w:lvlJc w:val="left"/>
+      <w:pPr>
+        <w:ind w:left="3600" w:hanging="360"/>
+      </w:pPr>
+      <w:rPr>
+        <w:rFonts w:ascii="Courier New" w:hAnsi="Courier New" w:cs="Courier New" w:hint="default"/>
+      </w:rPr>
+    </w:lvl>
+    <w:lvl w:ilvl="5" w:tplc="04090005" w:tentative="1">
+      <w:start w:val="1"/>
+      <w:numFmt w:val="bullet"/>
+      <w:lvlText w:val=""/>
+      <w:lvlJc w:val="left"/>
+      <w:pPr>
+        <w:ind w:left="4320" w:hanging="360"/>
+      </w:pPr>
+      <w:rPr>
+        <w:rFonts w:ascii="Wingdings" w:hAnsi="Wingdings" w:hint="default"/>
+      </w:rPr>
+    </w:lvl>
+    <w:lvl w:ilvl="6" w:tplc="04090001" w:tentative="1">
+      <w:start w:val="1"/>
+      <w:numFmt w:val="bullet"/>
+      <w:lvlText w:val=""/>
+      <w:lvlJc w:val="left"/>
+      <w:pPr>
+        <w:ind w:left="5040" w:hanging="360"/>
+      </w:pPr>
+      <w:rPr>
+        <w:rFonts w:ascii="Symbol" w:hAnsi="Symbol" w:hint="default"/>
+      </w:rPr>
+    </w:lvl>
+    <w:lvl w:ilvl="7" w:tplc="04090003" w:tentative="1">
+      <w:start w:val="1"/>
+      <w:numFmt w:val="bullet"/>
+      <w:lvlText w:val="o"/>
+      <w:lvlJc w:val="left"/>
+      <w:pPr>
+        <w:ind w:left="5760" w:hanging="360"/>
+      </w:pPr>
+      <w:rPr>
+        <w:rFonts w:ascii="Courier New" w:hAnsi="Courier New" w:cs="Courier New" w:hint="default"/>
+      </w:rPr>
+    </w:lvl>
+    <w:lvl w:ilvl="8" w:tplc="04090005" w:tentative="1">
+      <w:start w:val="1"/>
+      <w:numFmt w:val="bullet"/>
+      <w:lvlText w:val=""/>
+      <w:lvlJc w:val="left"/>
+      <w:pPr>
+        <w:ind w:left="6480" w:hanging="360"/>
+      </w:pPr>
+      <w:rPr>
+        <w:rFonts w:ascii="Wingdings" w:hAnsi="Wingdings" w:hint="default"/>
+      </w:rPr>
+    </w:lvl>
+  </w:abstractNum>
+  <w:abstractNum w:abstractNumId="9" w15:restartNumberingAfterBreak="0">
     <w:nsid w:val="5B673556"/>
     <w:multiLevelType w:val="hybridMultilevel"/>
     <w:tmpl w:val="BB1EF0C0"/>
@@ -3259,7 +3333,7 @@
       </w:pPr>
     </w:lvl>
   </w:abstractNum>
-  <w:abstractNum w:abstractNumId="7" w15:restartNumberingAfterBreak="0">
+  <w:abstractNum w:abstractNumId="10" w15:restartNumberingAfterBreak="0">
     <w:nsid w:val="5D8B75EE"/>
     <w:multiLevelType w:val="multilevel"/>
     <w:tmpl w:val="01FED864"/>
@@ -3376,7 +3450,7 @@
       </w:pPr>
     </w:lvl>
   </w:abstractNum>
-  <w:abstractNum w:abstractNumId="8" w15:restartNumberingAfterBreak="0">
+  <w:abstractNum w:abstractNumId="11" w15:restartNumberingAfterBreak="0">
     <w:nsid w:val="7A5C76C9"/>
     <w:multiLevelType w:val="hybridMultilevel"/>
     <w:tmpl w:val="20FCD546"/>
@@ -3465,7 +3539,7 @@
       </w:pPr>
     </w:lvl>
   </w:abstractNum>
-  <w:abstractNum w:abstractNumId="9" w15:restartNumberingAfterBreak="0">
+  <w:abstractNum w:abstractNumId="12" w15:restartNumberingAfterBreak="0">
     <w:nsid w:val="7F7619EF"/>
     <w:multiLevelType w:val="hybridMultilevel"/>
     <w:tmpl w:val="56986828"/>
@@ -3555,34 +3629,43 @@
     </w:lvl>
   </w:abstractNum>
   <w:num w:numId="1">
-    <w:abstractNumId w:val="4"/>
+    <w:abstractNumId w:val="6"/>
   </w:num>
   <w:num w:numId="2">
-    <w:abstractNumId w:val="7"/>
+    <w:abstractNumId w:val="10"/>
   </w:num>
   <w:num w:numId="3">
-    <w:abstractNumId w:val="3"/>
+    <w:abstractNumId w:val="4"/>
   </w:num>
   <w:num w:numId="4">
     <w:abstractNumId w:val="1"/>
   </w:num>
   <w:num w:numId="5">
-    <w:abstractNumId w:val="2"/>
+    <w:abstractNumId w:val="3"/>
   </w:num>
   <w:num w:numId="6">
     <w:abstractNumId w:val="0"/>
   </w:num>
   <w:num w:numId="7">
-    <w:abstractNumId w:val="6"/>
+    <w:abstractNumId w:val="9"/>
   </w:num>
   <w:num w:numId="8">
+    <w:abstractNumId w:val="11"/>
+  </w:num>
+  <w:num w:numId="9">
+    <w:abstractNumId w:val="12"/>
+  </w:num>
+  <w:num w:numId="10">
+    <w:abstractNumId w:val="7"/>
+  </w:num>
+  <w:num w:numId="11">
     <w:abstractNumId w:val="8"/>
   </w:num>
-  <w:num w:numId="9">
-    <w:abstractNumId w:val="9"/>
+  <w:num w:numId="12">
+    <w:abstractNumId w:val="5"/>
   </w:num>
-  <w:num w:numId="10">
-    <w:abstractNumId w:val="5"/>
+  <w:num w:numId="13">
+    <w:abstractNumId w:val="2"/>
   </w:num>
 </w:numbering>
 </file>
@@ -4503,6 +4586,41 @@
       <w:contextualSpacing/>
     </w:pPr>
   </w:style>
+  <w:style w:type="paragraph" w:styleId="Title">
+    <w:name w:val="Title"/>
+    <w:basedOn w:val="Normal"/>
+    <w:next w:val="Normal"/>
+    <w:link w:val="TitleChar"/>
+    <w:uiPriority w:val="10"/>
+    <w:qFormat/>
+    <w:rsid w:val="00AE1188"/>
+    <w:pPr>
+      <w:spacing w:after="0"/>
+      <w:contextualSpacing/>
+    </w:pPr>
+    <w:rPr>
+      <w:rFonts w:asciiTheme="majorHAnsi" w:eastAsiaTheme="majorEastAsia" w:hAnsiTheme="majorHAnsi" w:cstheme="majorBidi"/>
+      <w:spacing w:val="-10"/>
+      <w:kern w:val="28"/>
+      <w:sz w:val="56"/>
+      <w:szCs w:val="56"/>
+    </w:rPr>
+  </w:style>
+  <w:style w:type="character" w:customStyle="1" w:styleId="TitleChar">
+    <w:name w:val="Title Char"/>
+    <w:basedOn w:val="DefaultParagraphFont"/>
+    <w:link w:val="Title"/>
+    <w:uiPriority w:val="10"/>
+    <w:rsid w:val="00AE1188"/>
+    <w:rPr>
+      <w:rFonts w:asciiTheme="majorHAnsi" w:eastAsiaTheme="majorEastAsia" w:hAnsiTheme="majorHAnsi" w:cstheme="majorBidi"/>
+      <w:spacing w:val="-10"/>
+      <w:kern w:val="28"/>
+      <w:sz w:val="56"/>
+      <w:szCs w:val="56"/>
+      <w:lang w:val="ru-RU"/>
+    </w:rPr>
+  </w:style>
 </w:styles>
 </file>
 

</xml_diff>